<commit_message>
updated description doc and added some images
</commit_message>
<xml_diff>
--- a/10 (3) - Estudo de Caso - MEC e INEP.docx
+++ b/10 (3) - Estudo de Caso - MEC e INEP.docx
@@ -1,10 +1,10 @@
 
 <file path=word/document.xml><?xml version="1.0" encoding="utf-8"?>
-<w:document xmlns:ve="http://schemas.openxmlformats.org/markup-compatibility/2006" xmlns:o="urn:schemas-microsoft-com:office:office" xmlns:r="http://schemas.openxmlformats.org/officeDocument/2006/relationships" xmlns:m="http://schemas.openxmlformats.org/officeDocument/2006/math" xmlns:v="urn:schemas-microsoft-com:vml" xmlns:wp="http://schemas.openxmlformats.org/drawingml/2006/wordprocessingDrawing" xmlns:w10="urn:schemas-microsoft-com:office:word" xmlns:w="http://schemas.openxmlformats.org/wordprocessingml/2006/main" xmlns:wne="http://schemas.microsoft.com/office/word/2006/wordml">
+<w:document xmlns:wpc="http://schemas.microsoft.com/office/word/2010/wordprocessingCanvas" xmlns:cx="http://schemas.microsoft.com/office/drawing/2014/chartex" xmlns:mc="http://schemas.openxmlformats.org/markup-compatibility/2006" xmlns:o="urn:schemas-microsoft-com:office:office" xmlns:r="http://schemas.openxmlformats.org/officeDocument/2006/relationships" xmlns:m="http://schemas.openxmlformats.org/officeDocument/2006/math" xmlns:v="urn:schemas-microsoft-com:vml" xmlns:wp14="http://schemas.microsoft.com/office/word/2010/wordprocessingDrawing" xmlns:wp="http://schemas.openxmlformats.org/drawingml/2006/wordprocessingDrawing" xmlns:w10="urn:schemas-microsoft-com:office:word" xmlns:w="http://schemas.openxmlformats.org/wordprocessingml/2006/main" xmlns:w14="http://schemas.microsoft.com/office/word/2010/wordml" xmlns:w15="http://schemas.microsoft.com/office/word/2012/wordml" xmlns:w16se="http://schemas.microsoft.com/office/word/2015/wordml/symex" xmlns:wpg="http://schemas.microsoft.com/office/word/2010/wordprocessingGroup" xmlns:wpi="http://schemas.microsoft.com/office/word/2010/wordprocessingInk" xmlns:wne="http://schemas.microsoft.com/office/word/2006/wordml" xmlns:wps="http://schemas.microsoft.com/office/word/2010/wordprocessingShape" mc:Ignorable="w14 w15 w16se wp14">
   <w:body>
     <w:p>
       <w:pPr>
-        <w:pStyle w:val="Heading1"/>
+        <w:pStyle w:val="Ttulo1"/>
         <w:rPr>
           <w:rFonts w:eastAsia="Times New Roman"/>
         </w:rPr>
@@ -22,7 +22,13 @@
       </w:pPr>
       <w:r>
         <w:tab/>
-        <w:t>Nessa seção serão explicadas os trabalhos semelhantes a este e uma explicação sobre o MEC e o INEP.</w:t>
+        <w:t xml:space="preserve">Nessa seção serão </w:t>
+      </w:r>
+      <w:r>
+        <w:t>explicados</w:t>
+      </w:r>
+      <w:r>
+        <w:t xml:space="preserve"> os trabalhos semelhantes a este e uma explicação sobre o MEC e o INEP.</w:t>
       </w:r>
     </w:p>
     <w:p>
@@ -87,7 +93,20 @@
         <w:ind w:firstLine="708"/>
       </w:pPr>
       <w:r>
-        <w:t xml:space="preserve">No ano de 2015 foi divulgado pelo MEC – Ministério da Educação, um relatório com o “Título de Educação para Todos”, nele foi feito um estudo centrado em vários aspectos da educação. Segundo a própria pesquisa, foram resumidos em seis principais tópicos, são eles: Cuidados e Educação na Primeira Infância, Educação Primária Universal, Habilidades de Jovens e Adultos, Alfabetização de Adultos, Paridade e Igualdade de Gênero, Qualidade da Educação. Em virtude disso, este trabalho de conclusão traz a contribuição de uma análise com uma alta especificação, focada no panorama da atuação do aluno negro voltada ao recorte temporal de </w:t>
+        <w:t xml:space="preserve">No ano de 2015 foi divulgado pelo MEC – Ministério da Educação, um relatório com o “Título de Educação para Todos”, nele foi feito um estudo centrado </w:t>
+      </w:r>
+      <w:r>
+        <w:lastRenderedPageBreak/>
+        <w:t xml:space="preserve">em vários aspectos da educação. Segundo a própria pesquisa, foram resumidos em seis principais tópicos, são eles: Cuidados e Educação na Primeira Infância, Educação Primária Universal, Habilidades de Jovens e Adultos, Alfabetização de Adultos, Paridade e Igualdade de Gênero, Qualidade da Educação. </w:t>
+      </w:r>
+    </w:p>
+    <w:p>
+      <w:pPr>
+        <w:spacing w:after="168"/>
+        <w:ind w:firstLine="708"/>
+      </w:pPr>
+      <w:r>
+        <w:t xml:space="preserve">Em virtude disso, este trabalho de conclusão traz a contribuição de uma análise com uma alta especificação, focada no panorama da atuação do aluno negro voltada ao recorte temporal de </w:t>
       </w:r>
       <w:smartTag w:uri="urn:schemas-microsoft-com:office:smarttags" w:element="metricconverter">
         <w:smartTagPr>
@@ -100,8 +119,6 @@
       <w:r>
         <w:t xml:space="preserve"> 2018 no contexto da educação básica brasileira utilizando a base de micro dados do Censo Escolar do INEP.</w:t>
       </w:r>
-      <w:bookmarkStart w:id="0" w:name="_GoBack"/>
-      <w:bookmarkEnd w:id="0"/>
     </w:p>
     <w:p>
       <w:pPr>
@@ -221,15 +238,14 @@
           <w:rFonts w:cs="Arial"/>
           <w:szCs w:val="24"/>
         </w:rPr>
-        <w:t xml:space="preserve"> primeira versão da BNCC (</w:t>
-      </w:r>
-      <w:r>
-        <w:rPr>
-          <w:rFonts w:cs="Arial"/>
-          <w:color w:val="373737"/>
-          <w:szCs w:val="24"/>
-        </w:rPr>
-        <w:t>Base Nacional Comum Curricular</w:t>
+        <w:t xml:space="preserve"> primeira versão da </w:t>
+      </w:r>
+      <w:r>
+        <w:rPr>
+          <w:rFonts w:cs="Arial"/>
+          <w:szCs w:val="24"/>
+        </w:rPr>
+        <w:t>BNCC (Base Nacional Comum Curricular</w:t>
       </w:r>
       <w:r>
         <w:rPr>
@@ -277,6 +293,7 @@
           <w:color w:val="000000"/>
           <w:szCs w:val="24"/>
         </w:rPr>
+        <w:lastRenderedPageBreak/>
         <w:t>O Instituto Nacional de Estudos e Pesquisas Educacionais Anísio Teixeira (I</w:t>
       </w:r>
       <w:r>
@@ -478,71 +495,157 @@
         <w:ind w:firstLine="708"/>
         <w:rPr>
           <w:rFonts w:cs="Arial"/>
+          <w:szCs w:val="24"/>
+          <w:lang w:eastAsia="ar-SA"/>
+        </w:rPr>
+      </w:pPr>
+      <w:r>
+        <w:rPr>
+          <w:rFonts w:cs="Arial"/>
+          <w:color w:val="000000"/>
+          <w:szCs w:val="24"/>
+          <w:lang w:eastAsia="ar-SA"/>
+        </w:rPr>
+        <w:lastRenderedPageBreak/>
+        <w:t>Os dados oferecidos pelo MEC, INEP e outros órgãos do governo são dados abertos, o que significa que estão disponíveis para todos usarem e também redistribuírem como quiserem, sem restrição de patentes, licenças ou parecido</w:t>
+      </w:r>
+      <w:r>
+        <w:rPr>
+          <w:rFonts w:cs="Arial"/>
           <w:caps/>
+          <w:color w:val="000000"/>
           <w:szCs w:val="24"/>
           <w:lang w:eastAsia="ar-SA"/>
         </w:rPr>
-      </w:pPr>
-      <w:r>
-        <w:rPr>
-          <w:rFonts w:cs="Arial"/>
-          <w:color w:val="000000"/>
+        <w:t xml:space="preserve">. </w:t>
+      </w:r>
+      <w:r>
+        <w:rPr>
+          <w:rFonts w:cs="Arial"/>
           <w:szCs w:val="24"/>
           <w:lang w:eastAsia="ar-SA"/>
         </w:rPr>
-        <w:t>Os dados oferecidos pelo MEC, INEP e outros órgãos do governo são dados abertos, o que significa que estão disponíveis para todos usarem e também redistribuírem como quiserem, sem restrição de patentes, licenças ou parecido</w:t>
-      </w:r>
-      <w:r>
+        <w:t xml:space="preserve">Cada órgão disponibiliza os seus dados de acordo com seu </w:t>
+      </w:r>
+      <w:r>
+        <w:rPr>
+          <w:rFonts w:cs="Arial"/>
+          <w:szCs w:val="24"/>
+          <w:lang w:eastAsia="ar-SA"/>
+        </w:rPr>
+        <w:t>Plano de Dados A</w:t>
+      </w:r>
+      <w:r>
+        <w:rPr>
+          <w:rFonts w:cs="Arial"/>
+          <w:szCs w:val="24"/>
+          <w:lang w:eastAsia="ar-SA"/>
+        </w:rPr>
+        <w:t>bertos (</w:t>
+      </w:r>
+      <w:r>
+        <w:rPr>
+          <w:rFonts w:cs="Arial"/>
+          <w:szCs w:val="24"/>
+          <w:lang w:eastAsia="ar-SA"/>
+        </w:rPr>
+        <w:t>PDA</w:t>
+      </w:r>
+      <w:r>
+        <w:rPr>
+          <w:rFonts w:cs="Arial"/>
+          <w:szCs w:val="24"/>
+          <w:lang w:eastAsia="ar-SA"/>
+        </w:rPr>
+        <w:t>) e é responsável pela catalogação do mesmo.</w:t>
+      </w:r>
+    </w:p>
+    <w:p>
+      <w:pPr>
+        <w:suppressAutoHyphens/>
+        <w:spacing w:afterLines="0"/>
+        <w:ind w:firstLine="708"/>
         <w:rPr>
           <w:rFonts w:cs="Arial"/>
           <w:caps/>
-          <w:color w:val="000000"/>
           <w:szCs w:val="24"/>
           <w:lang w:eastAsia="ar-SA"/>
         </w:rPr>
-        <w:t xml:space="preserve">. </w:t>
-      </w:r>
+      </w:pPr>
       <w:r>
         <w:rPr>
           <w:rFonts w:cs="Arial"/>
           <w:szCs w:val="24"/>
           <w:lang w:eastAsia="ar-SA"/>
         </w:rPr>
-        <w:t xml:space="preserve">Cada órgão disponibiliza os seus dados de acordo com seu </w:t>
-      </w:r>
-      <w:r>
-        <w:rPr>
-          <w:rFonts w:cs="Arial"/>
-          <w:szCs w:val="24"/>
-          <w:lang w:eastAsia="ar-SA"/>
-        </w:rPr>
-        <w:t>Plano de Dados A</w:t>
-      </w:r>
-      <w:r>
-        <w:rPr>
-          <w:rFonts w:cs="Arial"/>
-          <w:szCs w:val="24"/>
-          <w:lang w:eastAsia="ar-SA"/>
-        </w:rPr>
-        <w:t>bertos (</w:t>
-      </w:r>
-      <w:r>
-        <w:rPr>
-          <w:rFonts w:cs="Arial"/>
-          <w:i/>
-          <w:szCs w:val="24"/>
-          <w:lang w:eastAsia="ar-SA"/>
-        </w:rPr>
-        <w:t>PDA</w:t>
-      </w:r>
-      <w:r>
-        <w:rPr>
-          <w:rFonts w:cs="Arial"/>
-          <w:szCs w:val="24"/>
-          <w:lang w:eastAsia="ar-SA"/>
-        </w:rPr>
-        <w:t>) e é responsável pela catalogação do mesmo.</w:t>
-      </w:r>
+        <w:t xml:space="preserve">No caso do INEP </w:t>
+      </w:r>
+      <w:r>
+        <w:rPr>
+          <w:rFonts w:cs="Arial"/>
+          <w:szCs w:val="24"/>
+        </w:rPr>
+        <w:t>eles podem ser a</w:t>
+      </w:r>
+      <w:r>
+        <w:rPr>
+          <w:rFonts w:cs="Arial"/>
+          <w:szCs w:val="24"/>
+        </w:rPr>
+        <w:t xml:space="preserve">cessados no seu próprio site, no link: </w:t>
+      </w:r>
+      <w:hyperlink r:id="rId7" w:history="1">
+        <w:r>
+          <w:rPr>
+            <w:rStyle w:val="Hyperlink"/>
+          </w:rPr>
+          <w:t>http://inep.gov.br/web/guest/microdados</w:t>
+        </w:r>
+      </w:hyperlink>
+      <w:r>
+        <w:t>,</w:t>
+      </w:r>
+      <w:r>
+        <w:rPr>
+          <w:rFonts w:cs="Arial"/>
+          <w:szCs w:val="24"/>
+        </w:rPr>
+        <w:t xml:space="preserve"> onde haverá uma página nominada “</w:t>
+      </w:r>
+      <w:r>
+        <w:rPr>
+          <w:rFonts w:cs="Arial"/>
+          <w:szCs w:val="24"/>
+        </w:rPr>
+        <w:t>Micro dados”</w:t>
+      </w:r>
+      <w:r>
+        <w:rPr>
+          <w:rFonts w:cs="Arial"/>
+          <w:szCs w:val="24"/>
+        </w:rPr>
+        <w:t>, lá estão separados por catego</w:t>
+      </w:r>
+      <w:r>
+        <w:rPr>
+          <w:rFonts w:cs="Arial"/>
+          <w:szCs w:val="24"/>
+        </w:rPr>
+        <w:t xml:space="preserve">ria e ano. Além disso, para outros dados, temos o Portal Brasileiro de Dados Abertos que possui os dados do INEP e de diversos outros órgãos, no link: </w:t>
+      </w:r>
+      <w:hyperlink r:id="rId8" w:history="1">
+        <w:r>
+          <w:rPr>
+            <w:rStyle w:val="Hyperlink"/>
+          </w:rPr>
+          <w:t>http://dados.gov.br/</w:t>
+        </w:r>
+      </w:hyperlink>
+      <w:r>
+        <w:t>.</w:t>
+      </w:r>
+      <w:bookmarkStart w:id="0" w:name="_GoBack"/>
+      <w:bookmarkEnd w:id="0"/>
     </w:p>
     <w:p>
       <w:pPr>
@@ -856,27 +959,20 @@
           <w:szCs w:val="24"/>
           <w:lang w:eastAsia="ja-JP"/>
         </w:rPr>
-        <w:t>: Os dados não estão sujeitos a restrições como dito no parágrafo acima.</w:t>
-      </w:r>
-    </w:p>
-    <w:p>
-      <w:pPr>
-        <w:pStyle w:val="Heading1"/>
-        <w:rPr>
-          <w:rFonts w:eastAsia="Times New Roman"/>
-        </w:rPr>
-      </w:pPr>
-    </w:p>
-    <w:p>
-      <w:pPr>
-        <w:pStyle w:val="Heading1"/>
-        <w:rPr>
-          <w:rFonts w:eastAsia="Times New Roman"/>
-        </w:rPr>
-      </w:pPr>
+        <w:t>: Os dados não estão sujeitos a restriçõ</w:t>
+      </w:r>
+      <w:r>
+        <w:rPr>
+          <w:rFonts w:eastAsia="MS Mincho" w:cs="Arial"/>
+          <w:color w:val="000000"/>
+          <w:szCs w:val="24"/>
+          <w:lang w:eastAsia="ja-JP"/>
+        </w:rPr>
+        <w:t>es como dito no parágrafo acima.</w:t>
+      </w:r>
     </w:p>
     <w:sectPr>
-      <w:headerReference w:type="default" r:id="rId7"/>
+      <w:headerReference w:type="default" r:id="rId9"/>
       <w:pgSz w:w="11906" w:h="16838"/>
       <w:pgMar w:top="1701" w:right="1134" w:bottom="1134" w:left="1701" w:header="1134" w:footer="709" w:gutter="0"/>
       <w:pgNumType w:start="12"/>
@@ -888,7 +984,7 @@
 </file>
 
 <file path=word/endnotes.xml><?xml version="1.0" encoding="utf-8"?>
-<w:endnotes xmlns:ve="http://schemas.openxmlformats.org/markup-compatibility/2006" xmlns:o="urn:schemas-microsoft-com:office:office" xmlns:r="http://schemas.openxmlformats.org/officeDocument/2006/relationships" xmlns:m="http://schemas.openxmlformats.org/officeDocument/2006/math" xmlns:v="urn:schemas-microsoft-com:vml" xmlns:wp="http://schemas.openxmlformats.org/drawingml/2006/wordprocessingDrawing" xmlns:w10="urn:schemas-microsoft-com:office:word" xmlns:w="http://schemas.openxmlformats.org/wordprocessingml/2006/main" xmlns:wne="http://schemas.microsoft.com/office/word/2006/wordml">
+<w:endnotes xmlns:wpc="http://schemas.microsoft.com/office/word/2010/wordprocessingCanvas" xmlns:cx="http://schemas.microsoft.com/office/drawing/2014/chartex" xmlns:mc="http://schemas.openxmlformats.org/markup-compatibility/2006" xmlns:o="urn:schemas-microsoft-com:office:office" xmlns:r="http://schemas.openxmlformats.org/officeDocument/2006/relationships" xmlns:m="http://schemas.openxmlformats.org/officeDocument/2006/math" xmlns:v="urn:schemas-microsoft-com:vml" xmlns:wp14="http://schemas.microsoft.com/office/word/2010/wordprocessingDrawing" xmlns:wp="http://schemas.openxmlformats.org/drawingml/2006/wordprocessingDrawing" xmlns:w10="urn:schemas-microsoft-com:office:word" xmlns:w="http://schemas.openxmlformats.org/wordprocessingml/2006/main" xmlns:w14="http://schemas.microsoft.com/office/word/2010/wordml" xmlns:w15="http://schemas.microsoft.com/office/word/2012/wordml" xmlns:w16se="http://schemas.microsoft.com/office/word/2015/wordml/symex" xmlns:wpg="http://schemas.microsoft.com/office/word/2010/wordprocessingGroup" xmlns:wpi="http://schemas.microsoft.com/office/word/2010/wordprocessingInk" xmlns:wne="http://schemas.microsoft.com/office/word/2006/wordml" xmlns:wps="http://schemas.microsoft.com/office/word/2010/wordprocessingShape" mc:Ignorable="w14 w15 w16se wp14">
   <w:endnote w:type="separator" w:id="-1">
     <w:p>
       <w:pPr>
@@ -913,7 +1009,7 @@
 </file>
 
 <file path=word/footnotes.xml><?xml version="1.0" encoding="utf-8"?>
-<w:footnotes xmlns:ve="http://schemas.openxmlformats.org/markup-compatibility/2006" xmlns:o="urn:schemas-microsoft-com:office:office" xmlns:r="http://schemas.openxmlformats.org/officeDocument/2006/relationships" xmlns:m="http://schemas.openxmlformats.org/officeDocument/2006/math" xmlns:v="urn:schemas-microsoft-com:vml" xmlns:wp="http://schemas.openxmlformats.org/drawingml/2006/wordprocessingDrawing" xmlns:w10="urn:schemas-microsoft-com:office:word" xmlns:w="http://schemas.openxmlformats.org/wordprocessingml/2006/main" xmlns:wne="http://schemas.microsoft.com/office/word/2006/wordml">
+<w:footnotes xmlns:wpc="http://schemas.microsoft.com/office/word/2010/wordprocessingCanvas" xmlns:cx="http://schemas.microsoft.com/office/drawing/2014/chartex" xmlns:mc="http://schemas.openxmlformats.org/markup-compatibility/2006" xmlns:o="urn:schemas-microsoft-com:office:office" xmlns:r="http://schemas.openxmlformats.org/officeDocument/2006/relationships" xmlns:m="http://schemas.openxmlformats.org/officeDocument/2006/math" xmlns:v="urn:schemas-microsoft-com:vml" xmlns:wp14="http://schemas.microsoft.com/office/word/2010/wordprocessingDrawing" xmlns:wp="http://schemas.openxmlformats.org/drawingml/2006/wordprocessingDrawing" xmlns:w10="urn:schemas-microsoft-com:office:word" xmlns:w="http://schemas.openxmlformats.org/wordprocessingml/2006/main" xmlns:w14="http://schemas.microsoft.com/office/word/2010/wordml" xmlns:w15="http://schemas.microsoft.com/office/word/2012/wordml" xmlns:w16se="http://schemas.microsoft.com/office/word/2015/wordml/symex" xmlns:wpg="http://schemas.microsoft.com/office/word/2010/wordprocessingGroup" xmlns:wpi="http://schemas.microsoft.com/office/word/2010/wordprocessingInk" xmlns:wne="http://schemas.microsoft.com/office/word/2006/wordml" xmlns:wps="http://schemas.microsoft.com/office/word/2010/wordprocessingShape" mc:Ignorable="w14 w15 w16se wp14">
   <w:footnote w:type="separator" w:id="-1">
     <w:p>
       <w:pPr>
@@ -938,10 +1034,10 @@
 </file>
 
 <file path=word/header1.xml><?xml version="1.0" encoding="utf-8"?>
-<w:hdr xmlns:ve="http://schemas.openxmlformats.org/markup-compatibility/2006" xmlns:o="urn:schemas-microsoft-com:office:office" xmlns:r="http://schemas.openxmlformats.org/officeDocument/2006/relationships" xmlns:m="http://schemas.openxmlformats.org/officeDocument/2006/math" xmlns:v="urn:schemas-microsoft-com:vml" xmlns:wp="http://schemas.openxmlformats.org/drawingml/2006/wordprocessingDrawing" xmlns:w10="urn:schemas-microsoft-com:office:word" xmlns:w="http://schemas.openxmlformats.org/wordprocessingml/2006/main" xmlns:wne="http://schemas.microsoft.com/office/word/2006/wordml">
+<w:hdr xmlns:wpc="http://schemas.microsoft.com/office/word/2010/wordprocessingCanvas" xmlns:cx="http://schemas.microsoft.com/office/drawing/2014/chartex" xmlns:mc="http://schemas.openxmlformats.org/markup-compatibility/2006" xmlns:o="urn:schemas-microsoft-com:office:office" xmlns:r="http://schemas.openxmlformats.org/officeDocument/2006/relationships" xmlns:m="http://schemas.openxmlformats.org/officeDocument/2006/math" xmlns:v="urn:schemas-microsoft-com:vml" xmlns:wp14="http://schemas.microsoft.com/office/word/2010/wordprocessingDrawing" xmlns:wp="http://schemas.openxmlformats.org/drawingml/2006/wordprocessingDrawing" xmlns:w10="urn:schemas-microsoft-com:office:word" xmlns:w="http://schemas.openxmlformats.org/wordprocessingml/2006/main" xmlns:w14="http://schemas.microsoft.com/office/word/2010/wordml" xmlns:w15="http://schemas.microsoft.com/office/word/2012/wordml" xmlns:w16se="http://schemas.microsoft.com/office/word/2015/wordml/symex" xmlns:wpg="http://schemas.microsoft.com/office/word/2010/wordprocessingGroup" xmlns:wpi="http://schemas.microsoft.com/office/word/2010/wordprocessingInk" xmlns:wne="http://schemas.microsoft.com/office/word/2006/wordml" xmlns:wps="http://schemas.microsoft.com/office/word/2010/wordprocessingShape" mc:Ignorable="w14 w15 w16se wp14">
   <w:p>
     <w:pPr>
-      <w:pStyle w:val="Header"/>
+      <w:pStyle w:val="Cabealho"/>
       <w:spacing w:after="168"/>
     </w:pPr>
   </w:p>
@@ -949,8 +1045,8 @@
 </file>
 
 <file path=word/numbering.xml><?xml version="1.0" encoding="utf-8"?>
-<w:numbering xmlns:ve="http://schemas.openxmlformats.org/markup-compatibility/2006" xmlns:o="urn:schemas-microsoft-com:office:office" xmlns:r="http://schemas.openxmlformats.org/officeDocument/2006/relationships" xmlns:m="http://schemas.openxmlformats.org/officeDocument/2006/math" xmlns:v="urn:schemas-microsoft-com:vml" xmlns:wp="http://schemas.openxmlformats.org/drawingml/2006/wordprocessingDrawing" xmlns:w10="urn:schemas-microsoft-com:office:word" xmlns:w="http://schemas.openxmlformats.org/wordprocessingml/2006/main" xmlns:wne="http://schemas.microsoft.com/office/word/2006/wordml">
-  <w:abstractNum w:abstractNumId="0">
+<w:numbering xmlns:wpc="http://schemas.microsoft.com/office/word/2010/wordprocessingCanvas" xmlns:cx="http://schemas.microsoft.com/office/drawing/2014/chartex" xmlns:mc="http://schemas.openxmlformats.org/markup-compatibility/2006" xmlns:o="urn:schemas-microsoft-com:office:office" xmlns:r="http://schemas.openxmlformats.org/officeDocument/2006/relationships" xmlns:m="http://schemas.openxmlformats.org/officeDocument/2006/math" xmlns:v="urn:schemas-microsoft-com:vml" xmlns:wp14="http://schemas.microsoft.com/office/word/2010/wordprocessingDrawing" xmlns:wp="http://schemas.openxmlformats.org/drawingml/2006/wordprocessingDrawing" xmlns:w10="urn:schemas-microsoft-com:office:word" xmlns:w="http://schemas.openxmlformats.org/wordprocessingml/2006/main" xmlns:w14="http://schemas.microsoft.com/office/word/2010/wordml" xmlns:w15="http://schemas.microsoft.com/office/word/2012/wordml" xmlns:w16se="http://schemas.microsoft.com/office/word/2015/wordml/symex" xmlns:wpg="http://schemas.microsoft.com/office/word/2010/wordprocessingGroup" xmlns:wpi="http://schemas.microsoft.com/office/word/2010/wordprocessingInk" xmlns:wne="http://schemas.microsoft.com/office/word/2006/wordml" xmlns:wps="http://schemas.microsoft.com/office/word/2010/wordprocessingShape" mc:Ignorable="w14 w15 w16se wp14">
+  <w:abstractNum w:abstractNumId="0" w15:restartNumberingAfterBreak="0">
     <w:nsid w:val="00000001"/>
     <w:multiLevelType w:val="multilevel"/>
     <w:tmpl w:val="DF7417E6"/>
@@ -1090,7 +1186,7 @@
       </w:rPr>
     </w:lvl>
   </w:abstractNum>
-  <w:abstractNum w:abstractNumId="1">
+  <w:abstractNum w:abstractNumId="1" w15:restartNumberingAfterBreak="0">
     <w:nsid w:val="041B36EB"/>
     <w:multiLevelType w:val="multilevel"/>
     <w:tmpl w:val="C060C53C"/>
@@ -1222,7 +1318,7 @@
       </w:rPr>
     </w:lvl>
   </w:abstractNum>
-  <w:abstractNum w:abstractNumId="2">
+  <w:abstractNum w:abstractNumId="2" w15:restartNumberingAfterBreak="0">
     <w:nsid w:val="0CD040FD"/>
     <w:multiLevelType w:val="hybridMultilevel"/>
     <w:tmpl w:val="25069BD6"/>
@@ -1362,7 +1458,7 @@
       </w:rPr>
     </w:lvl>
   </w:abstractNum>
-  <w:abstractNum w:abstractNumId="3">
+  <w:abstractNum w:abstractNumId="3" w15:restartNumberingAfterBreak="0">
     <w:nsid w:val="0DC90EEF"/>
     <w:multiLevelType w:val="hybridMultilevel"/>
     <w:tmpl w:val="14F453B6"/>
@@ -1475,7 +1571,7 @@
       </w:rPr>
     </w:lvl>
   </w:abstractNum>
-  <w:abstractNum w:abstractNumId="4">
+  <w:abstractNum w:abstractNumId="4" w15:restartNumberingAfterBreak="0">
     <w:nsid w:val="10E305DB"/>
     <w:multiLevelType w:val="multilevel"/>
     <w:tmpl w:val="B4F47EE2"/>
@@ -1588,7 +1684,7 @@
       </w:rPr>
     </w:lvl>
   </w:abstractNum>
-  <w:abstractNum w:abstractNumId="5">
+  <w:abstractNum w:abstractNumId="5" w15:restartNumberingAfterBreak="0">
     <w:nsid w:val="13BF37D8"/>
     <w:multiLevelType w:val="hybridMultilevel"/>
     <w:tmpl w:val="1AF69354"/>
@@ -1701,7 +1797,7 @@
       </w:rPr>
     </w:lvl>
   </w:abstractNum>
-  <w:abstractNum w:abstractNumId="6">
+  <w:abstractNum w:abstractNumId="6" w15:restartNumberingAfterBreak="0">
     <w:nsid w:val="216B3705"/>
     <w:multiLevelType w:val="multilevel"/>
     <w:tmpl w:val="0888BE64"/>
@@ -1814,7 +1910,7 @@
       </w:rPr>
     </w:lvl>
   </w:abstractNum>
-  <w:abstractNum w:abstractNumId="7">
+  <w:abstractNum w:abstractNumId="7" w15:restartNumberingAfterBreak="0">
     <w:nsid w:val="25241557"/>
     <w:multiLevelType w:val="hybridMultilevel"/>
     <w:tmpl w:val="C61A8B18"/>
@@ -1927,7 +2023,7 @@
       </w:rPr>
     </w:lvl>
   </w:abstractNum>
-  <w:abstractNum w:abstractNumId="8">
+  <w:abstractNum w:abstractNumId="8" w15:restartNumberingAfterBreak="0">
     <w:nsid w:val="325B035C"/>
     <w:multiLevelType w:val="hybridMultilevel"/>
     <w:tmpl w:val="31AE4620"/>
@@ -2040,7 +2136,7 @@
       </w:rPr>
     </w:lvl>
   </w:abstractNum>
-  <w:abstractNum w:abstractNumId="9">
+  <w:abstractNum w:abstractNumId="9" w15:restartNumberingAfterBreak="0">
     <w:nsid w:val="34736160"/>
     <w:multiLevelType w:val="hybridMultilevel"/>
     <w:tmpl w:val="BFF6C8DA"/>
@@ -2177,7 +2273,7 @@
       </w:rPr>
     </w:lvl>
   </w:abstractNum>
-  <w:abstractNum w:abstractNumId="10">
+  <w:abstractNum w:abstractNumId="10" w15:restartNumberingAfterBreak="0">
     <w:nsid w:val="39DA1DBD"/>
     <w:multiLevelType w:val="hybridMultilevel"/>
     <w:tmpl w:val="04404F98"/>
@@ -2290,7 +2386,7 @@
       </w:rPr>
     </w:lvl>
   </w:abstractNum>
-  <w:abstractNum w:abstractNumId="11">
+  <w:abstractNum w:abstractNumId="11" w15:restartNumberingAfterBreak="0">
     <w:nsid w:val="3DDE23ED"/>
     <w:multiLevelType w:val="hybridMultilevel"/>
     <w:tmpl w:val="FAFA111A"/>
@@ -2403,7 +2499,7 @@
       </w:rPr>
     </w:lvl>
   </w:abstractNum>
-  <w:abstractNum w:abstractNumId="12">
+  <w:abstractNum w:abstractNumId="12" w15:restartNumberingAfterBreak="0">
     <w:nsid w:val="3FDC1490"/>
     <w:multiLevelType w:val="hybridMultilevel"/>
     <w:tmpl w:val="FD72CAAC"/>
@@ -2516,7 +2612,7 @@
       </w:rPr>
     </w:lvl>
   </w:abstractNum>
-  <w:abstractNum w:abstractNumId="13">
+  <w:abstractNum w:abstractNumId="13" w15:restartNumberingAfterBreak="0">
     <w:nsid w:val="48A47250"/>
     <w:multiLevelType w:val="multilevel"/>
     <w:tmpl w:val="D52EE56A"/>
@@ -2629,7 +2725,7 @@
       </w:rPr>
     </w:lvl>
   </w:abstractNum>
-  <w:abstractNum w:abstractNumId="14">
+  <w:abstractNum w:abstractNumId="14" w15:restartNumberingAfterBreak="0">
     <w:nsid w:val="500046E9"/>
     <w:multiLevelType w:val="hybridMultilevel"/>
     <w:tmpl w:val="5C280552"/>
@@ -2742,7 +2838,7 @@
       </w:rPr>
     </w:lvl>
   </w:abstractNum>
-  <w:abstractNum w:abstractNumId="15">
+  <w:abstractNum w:abstractNumId="15" w15:restartNumberingAfterBreak="0">
     <w:nsid w:val="5E4425D0"/>
     <w:multiLevelType w:val="hybridMultilevel"/>
     <w:tmpl w:val="87A66C1C"/>
@@ -2855,7 +2951,7 @@
       </w:rPr>
     </w:lvl>
   </w:abstractNum>
-  <w:abstractNum w:abstractNumId="16">
+  <w:abstractNum w:abstractNumId="16" w15:restartNumberingAfterBreak="0">
     <w:nsid w:val="680424E5"/>
     <w:multiLevelType w:val="hybridMultilevel"/>
     <w:tmpl w:val="5672C402"/>
@@ -2968,7 +3064,7 @@
       </w:rPr>
     </w:lvl>
   </w:abstractNum>
-  <w:abstractNum w:abstractNumId="17">
+  <w:abstractNum w:abstractNumId="17" w15:restartNumberingAfterBreak="0">
     <w:nsid w:val="6D21506F"/>
     <w:multiLevelType w:val="multilevel"/>
     <w:tmpl w:val="00000001"/>
@@ -3108,7 +3204,7 @@
       </w:rPr>
     </w:lvl>
   </w:abstractNum>
-  <w:abstractNum w:abstractNumId="18">
+  <w:abstractNum w:abstractNumId="18" w15:restartNumberingAfterBreak="0">
     <w:nsid w:val="7269015A"/>
     <w:multiLevelType w:val="hybridMultilevel"/>
     <w:tmpl w:val="DF600904"/>
@@ -3221,7 +3317,7 @@
       </w:rPr>
     </w:lvl>
   </w:abstractNum>
-  <w:abstractNum w:abstractNumId="19">
+  <w:abstractNum w:abstractNumId="19" w15:restartNumberingAfterBreak="0">
     <w:nsid w:val="7A5B587B"/>
     <w:multiLevelType w:val="multilevel"/>
     <w:tmpl w:val="644C3444"/>
@@ -3334,7 +3430,7 @@
       </w:rPr>
     </w:lvl>
   </w:abstractNum>
-  <w:abstractNum w:abstractNumId="20">
+  <w:abstractNum w:abstractNumId="20" w15:restartNumberingAfterBreak="0">
     <w:nsid w:val="7BD038CF"/>
     <w:multiLevelType w:val="hybridMultilevel"/>
     <w:tmpl w:val="2D18657E"/>
@@ -3447,7 +3543,7 @@
       </w:rPr>
     </w:lvl>
   </w:abstractNum>
-  <w:abstractNum w:abstractNumId="21">
+  <w:abstractNum w:abstractNumId="21" w15:restartNumberingAfterBreak="0">
     <w:nsid w:val="7D8B7E8F"/>
     <w:multiLevelType w:val="multilevel"/>
     <w:tmpl w:val="A98C0FE8"/>
@@ -3668,156 +3764,388 @@
 </file>
 
 <file path=word/styles.xml><?xml version="1.0" encoding="utf-8"?>
-<w:styles xmlns:r="http://schemas.openxmlformats.org/officeDocument/2006/relationships" xmlns:w="http://schemas.openxmlformats.org/wordprocessingml/2006/main">
+<w:styles xmlns:mc="http://schemas.openxmlformats.org/markup-compatibility/2006" xmlns:r="http://schemas.openxmlformats.org/officeDocument/2006/relationships" xmlns:w="http://schemas.openxmlformats.org/wordprocessingml/2006/main" xmlns:w14="http://schemas.microsoft.com/office/word/2010/wordml" xmlns:w15="http://schemas.microsoft.com/office/word/2012/wordml" xmlns:w16se="http://schemas.microsoft.com/office/word/2015/wordml/symex" mc:Ignorable="w14 w15 w16se">
   <w:docDefaults>
     <w:rPrDefault>
       <w:rPr>
         <w:rFonts w:ascii="Calibri" w:eastAsia="Calibri" w:hAnsi="Calibri" w:cs="Times New Roman"/>
-        <w:sz w:val="22"/>
-        <w:szCs w:val="22"/>
-        <w:lang w:val="pt-BR" w:eastAsia="ja-JP" w:bidi="ar-SA"/>
+        <w:lang w:val="en-US" w:eastAsia="ja-JP" w:bidi="ar-SA"/>
       </w:rPr>
     </w:rPrDefault>
     <w:pPrDefault/>
   </w:docDefaults>
-  <w:latentStyles w:defLockedState="0" w:defUIPriority="99" w:defSemiHidden="1" w:defUnhideWhenUsed="1" w:defQFormat="0" w:count="267">
-    <w:lsdException w:name="Normal" w:locked="1" w:semiHidden="0" w:uiPriority="0" w:unhideWhenUsed="0" w:qFormat="1"/>
-    <w:lsdException w:name="heading 1" w:locked="1" w:semiHidden="0" w:uiPriority="0" w:unhideWhenUsed="0" w:qFormat="1"/>
-    <w:lsdException w:name="heading 2" w:locked="1" w:semiHidden="0" w:uiPriority="0" w:unhideWhenUsed="0" w:qFormat="1"/>
-    <w:lsdException w:name="heading 3" w:locked="1" w:semiHidden="0" w:uiPriority="0" w:unhideWhenUsed="0" w:qFormat="1"/>
-    <w:lsdException w:name="heading 4" w:locked="1" w:semiHidden="0" w:uiPriority="0" w:unhideWhenUsed="0" w:qFormat="1"/>
-    <w:lsdException w:name="heading 5" w:locked="1" w:uiPriority="0" w:qFormat="1"/>
-    <w:lsdException w:name="heading 6" w:locked="1" w:uiPriority="0" w:qFormat="1"/>
-    <w:lsdException w:name="heading 7" w:locked="1" w:uiPriority="0" w:qFormat="1"/>
-    <w:lsdException w:name="heading 8" w:locked="1" w:uiPriority="0" w:qFormat="1"/>
-    <w:lsdException w:name="heading 9" w:locked="1" w:uiPriority="0" w:qFormat="1"/>
-    <w:lsdException w:name="toc 1" w:locked="1" w:semiHidden="0" w:uiPriority="0" w:unhideWhenUsed="0"/>
-    <w:lsdException w:name="toc 2" w:locked="1" w:semiHidden="0" w:uiPriority="0" w:unhideWhenUsed="0"/>
-    <w:lsdException w:name="toc 3" w:locked="1" w:semiHidden="0" w:uiPriority="0" w:unhideWhenUsed="0"/>
-    <w:lsdException w:name="toc 4" w:locked="1" w:semiHidden="0" w:uiPriority="0" w:unhideWhenUsed="0"/>
-    <w:lsdException w:name="toc 5" w:locked="1" w:semiHidden="0" w:uiPriority="0" w:unhideWhenUsed="0"/>
-    <w:lsdException w:name="toc 6" w:locked="1" w:semiHidden="0" w:uiPriority="0" w:unhideWhenUsed="0"/>
-    <w:lsdException w:name="toc 7" w:locked="1" w:semiHidden="0" w:uiPriority="0" w:unhideWhenUsed="0"/>
-    <w:lsdException w:name="toc 8" w:locked="1" w:semiHidden="0" w:uiPriority="0" w:unhideWhenUsed="0"/>
-    <w:lsdException w:name="toc 9" w:locked="1" w:semiHidden="0" w:uiPriority="0" w:unhideWhenUsed="0"/>
-    <w:lsdException w:name="caption" w:locked="1" w:semiHidden="0" w:uiPriority="0" w:unhideWhenUsed="0" w:qFormat="1"/>
-    <w:lsdException w:name="Title" w:locked="1" w:semiHidden="0" w:uiPriority="0" w:unhideWhenUsed="0" w:qFormat="1"/>
-    <w:lsdException w:name="Default Paragraph Font" w:locked="1" w:semiHidden="0" w:uiPriority="0" w:unhideWhenUsed="0"/>
-    <w:lsdException w:name="Subtitle" w:locked="1" w:semiHidden="0" w:uiPriority="0" w:unhideWhenUsed="0" w:qFormat="1"/>
-    <w:lsdException w:name="Strong" w:locked="1" w:semiHidden="0" w:uiPriority="0" w:unhideWhenUsed="0" w:qFormat="1"/>
-    <w:lsdException w:name="Emphasis" w:locked="1" w:semiHidden="0" w:uiPriority="0" w:unhideWhenUsed="0" w:qFormat="1"/>
-    <w:lsdException w:name="Table Grid" w:locked="1" w:semiHidden="0" w:uiPriority="0" w:unhideWhenUsed="0"/>
-    <w:lsdException w:name="Placeholder Text" w:unhideWhenUsed="0"/>
-    <w:lsdException w:name="No Spacing" w:semiHidden="0" w:uiPriority="1" w:unhideWhenUsed="0" w:qFormat="1"/>
-    <w:lsdException w:name="Light Shading" w:semiHidden="0" w:uiPriority="60" w:unhideWhenUsed="0"/>
-    <w:lsdException w:name="Light List" w:semiHidden="0" w:uiPriority="61" w:unhideWhenUsed="0"/>
-    <w:lsdException w:name="Light Grid" w:semiHidden="0" w:uiPriority="62" w:unhideWhenUsed="0"/>
-    <w:lsdException w:name="Medium Shading 1" w:semiHidden="0" w:uiPriority="63" w:unhideWhenUsed="0"/>
-    <w:lsdException w:name="Medium Shading 2" w:semiHidden="0" w:uiPriority="64" w:unhideWhenUsed="0"/>
-    <w:lsdException w:name="Medium List 1" w:semiHidden="0" w:uiPriority="65" w:unhideWhenUsed="0"/>
-    <w:lsdException w:name="Medium List 2" w:semiHidden="0" w:uiPriority="66" w:unhideWhenUsed="0"/>
-    <w:lsdException w:name="Medium Grid 1" w:semiHidden="0" w:uiPriority="67" w:unhideWhenUsed="0"/>
-    <w:lsdException w:name="Medium Grid 2" w:semiHidden="0" w:uiPriority="68" w:unhideWhenUsed="0"/>
-    <w:lsdException w:name="Medium Grid 3" w:semiHidden="0" w:uiPriority="69" w:unhideWhenUsed="0"/>
-    <w:lsdException w:name="Dark List" w:semiHidden="0" w:uiPriority="70" w:unhideWhenUsed="0"/>
-    <w:lsdException w:name="Colorful Shading" w:semiHidden="0" w:uiPriority="71" w:unhideWhenUsed="0"/>
-    <w:lsdException w:name="Colorful List" w:semiHidden="0" w:uiPriority="72" w:unhideWhenUsed="0"/>
-    <w:lsdException w:name="Colorful Grid" w:semiHidden="0" w:uiPriority="73" w:unhideWhenUsed="0"/>
-    <w:lsdException w:name="Light Shading Accent 1" w:semiHidden="0" w:uiPriority="60" w:unhideWhenUsed="0"/>
-    <w:lsdException w:name="Light List Accent 1" w:semiHidden="0" w:uiPriority="61" w:unhideWhenUsed="0"/>
-    <w:lsdException w:name="Light Grid Accent 1" w:semiHidden="0" w:uiPriority="62" w:unhideWhenUsed="0"/>
-    <w:lsdException w:name="Medium Shading 1 Accent 1" w:semiHidden="0" w:uiPriority="63" w:unhideWhenUsed="0"/>
-    <w:lsdException w:name="Medium Shading 2 Accent 1" w:semiHidden="0" w:uiPriority="64" w:unhideWhenUsed="0"/>
-    <w:lsdException w:name="Medium List 1 Accent 1" w:semiHidden="0" w:uiPriority="65" w:unhideWhenUsed="0"/>
-    <w:lsdException w:name="Revision" w:unhideWhenUsed="0"/>
-    <w:lsdException w:name="List Paragraph" w:semiHidden="0" w:uiPriority="34" w:unhideWhenUsed="0" w:qFormat="1"/>
-    <w:lsdException w:name="Quote" w:semiHidden="0" w:uiPriority="29" w:unhideWhenUsed="0" w:qFormat="1"/>
-    <w:lsdException w:name="Intense Quote" w:semiHidden="0" w:uiPriority="30" w:unhideWhenUsed="0" w:qFormat="1"/>
-    <w:lsdException w:name="Medium List 2 Accent 1" w:semiHidden="0" w:uiPriority="66" w:unhideWhenUsed="0"/>
-    <w:lsdException w:name="Medium Grid 1 Accent 1" w:semiHidden="0" w:uiPriority="67" w:unhideWhenUsed="0"/>
-    <w:lsdException w:name="Medium Grid 2 Accent 1" w:semiHidden="0" w:uiPriority="68" w:unhideWhenUsed="0"/>
-    <w:lsdException w:name="Medium Grid 3 Accent 1" w:semiHidden="0" w:uiPriority="69" w:unhideWhenUsed="0"/>
-    <w:lsdException w:name="Dark List Accent 1" w:semiHidden="0" w:uiPriority="70" w:unhideWhenUsed="0"/>
-    <w:lsdException w:name="Colorful Shading Accent 1" w:semiHidden="0" w:uiPriority="71" w:unhideWhenUsed="0"/>
-    <w:lsdException w:name="Colorful List Accent 1" w:semiHidden="0" w:uiPriority="72" w:unhideWhenUsed="0"/>
-    <w:lsdException w:name="Colorful Grid Accent 1" w:semiHidden="0" w:uiPriority="73" w:unhideWhenUsed="0"/>
-    <w:lsdException w:name="Light Shading Accent 2" w:semiHidden="0" w:uiPriority="60" w:unhideWhenUsed="0"/>
-    <w:lsdException w:name="Light List Accent 2" w:semiHidden="0" w:uiPriority="61" w:unhideWhenUsed="0"/>
-    <w:lsdException w:name="Light Grid Accent 2" w:semiHidden="0" w:uiPriority="62" w:unhideWhenUsed="0"/>
-    <w:lsdException w:name="Medium Shading 1 Accent 2" w:semiHidden="0" w:uiPriority="63" w:unhideWhenUsed="0"/>
-    <w:lsdException w:name="Medium Shading 2 Accent 2" w:semiHidden="0" w:uiPriority="64" w:unhideWhenUsed="0"/>
-    <w:lsdException w:name="Medium List 1 Accent 2" w:semiHidden="0" w:uiPriority="65" w:unhideWhenUsed="0"/>
-    <w:lsdException w:name="Medium List 2 Accent 2" w:semiHidden="0" w:uiPriority="66" w:unhideWhenUsed="0"/>
-    <w:lsdException w:name="Medium Grid 1 Accent 2" w:semiHidden="0" w:uiPriority="67" w:unhideWhenUsed="0"/>
-    <w:lsdException w:name="Medium Grid 2 Accent 2" w:semiHidden="0" w:uiPriority="68" w:unhideWhenUsed="0"/>
-    <w:lsdException w:name="Medium Grid 3 Accent 2" w:semiHidden="0" w:uiPriority="69" w:unhideWhenUsed="0"/>
-    <w:lsdException w:name="Dark List Accent 2" w:semiHidden="0" w:uiPriority="70" w:unhideWhenUsed="0"/>
-    <w:lsdException w:name="Colorful Shading Accent 2" w:semiHidden="0" w:uiPriority="71" w:unhideWhenUsed="0"/>
-    <w:lsdException w:name="Colorful List Accent 2" w:semiHidden="0" w:uiPriority="72" w:unhideWhenUsed="0"/>
-    <w:lsdException w:name="Colorful Grid Accent 2" w:semiHidden="0" w:uiPriority="73" w:unhideWhenUsed="0"/>
-    <w:lsdException w:name="Light Shading Accent 3" w:semiHidden="0" w:uiPriority="60" w:unhideWhenUsed="0"/>
-    <w:lsdException w:name="Light List Accent 3" w:semiHidden="0" w:uiPriority="61" w:unhideWhenUsed="0"/>
-    <w:lsdException w:name="Light Grid Accent 3" w:semiHidden="0" w:uiPriority="62" w:unhideWhenUsed="0"/>
-    <w:lsdException w:name="Medium Shading 1 Accent 3" w:semiHidden="0" w:uiPriority="63" w:unhideWhenUsed="0"/>
-    <w:lsdException w:name="Medium Shading 2 Accent 3" w:semiHidden="0" w:uiPriority="64" w:unhideWhenUsed="0"/>
-    <w:lsdException w:name="Medium List 1 Accent 3" w:semiHidden="0" w:uiPriority="65" w:unhideWhenUsed="0"/>
-    <w:lsdException w:name="Medium List 2 Accent 3" w:semiHidden="0" w:uiPriority="66" w:unhideWhenUsed="0"/>
-    <w:lsdException w:name="Medium Grid 1 Accent 3" w:semiHidden="0" w:uiPriority="67" w:unhideWhenUsed="0"/>
-    <w:lsdException w:name="Medium Grid 2 Accent 3" w:semiHidden="0" w:uiPriority="68" w:unhideWhenUsed="0"/>
-    <w:lsdException w:name="Medium Grid 3 Accent 3" w:semiHidden="0" w:uiPriority="69" w:unhideWhenUsed="0"/>
-    <w:lsdException w:name="Dark List Accent 3" w:semiHidden="0" w:uiPriority="70" w:unhideWhenUsed="0"/>
-    <w:lsdException w:name="Colorful Shading Accent 3" w:semiHidden="0" w:uiPriority="71" w:unhideWhenUsed="0"/>
-    <w:lsdException w:name="Colorful List Accent 3" w:semiHidden="0" w:uiPriority="72" w:unhideWhenUsed="0"/>
-    <w:lsdException w:name="Colorful Grid Accent 3" w:semiHidden="0" w:uiPriority="73" w:unhideWhenUsed="0"/>
-    <w:lsdException w:name="Light Shading Accent 4" w:semiHidden="0" w:uiPriority="60" w:unhideWhenUsed="0"/>
-    <w:lsdException w:name="Light List Accent 4" w:semiHidden="0" w:uiPriority="61" w:unhideWhenUsed="0"/>
-    <w:lsdException w:name="Light Grid Accent 4" w:semiHidden="0" w:uiPriority="62" w:unhideWhenUsed="0"/>
-    <w:lsdException w:name="Medium Shading 1 Accent 4" w:semiHidden="0" w:uiPriority="63" w:unhideWhenUsed="0"/>
-    <w:lsdException w:name="Medium Shading 2 Accent 4" w:semiHidden="0" w:uiPriority="64" w:unhideWhenUsed="0"/>
-    <w:lsdException w:name="Medium List 1 Accent 4" w:semiHidden="0" w:uiPriority="65" w:unhideWhenUsed="0"/>
-    <w:lsdException w:name="Medium List 2 Accent 4" w:semiHidden="0" w:uiPriority="66" w:unhideWhenUsed="0"/>
-    <w:lsdException w:name="Medium Grid 1 Accent 4" w:semiHidden="0" w:uiPriority="67" w:unhideWhenUsed="0"/>
-    <w:lsdException w:name="Medium Grid 2 Accent 4" w:semiHidden="0" w:uiPriority="68" w:unhideWhenUsed="0"/>
-    <w:lsdException w:name="Medium Grid 3 Accent 4" w:semiHidden="0" w:uiPriority="69" w:unhideWhenUsed="0"/>
-    <w:lsdException w:name="Dark List Accent 4" w:semiHidden="0" w:uiPriority="70" w:unhideWhenUsed="0"/>
-    <w:lsdException w:name="Colorful Shading Accent 4" w:semiHidden="0" w:uiPriority="71" w:unhideWhenUsed="0"/>
-    <w:lsdException w:name="Colorful List Accent 4" w:semiHidden="0" w:uiPriority="72" w:unhideWhenUsed="0"/>
-    <w:lsdException w:name="Colorful Grid Accent 4" w:semiHidden="0" w:uiPriority="73" w:unhideWhenUsed="0"/>
-    <w:lsdException w:name="Light Shading Accent 5" w:semiHidden="0" w:uiPriority="60" w:unhideWhenUsed="0"/>
-    <w:lsdException w:name="Light List Accent 5" w:semiHidden="0" w:uiPriority="61" w:unhideWhenUsed="0"/>
-    <w:lsdException w:name="Light Grid Accent 5" w:semiHidden="0" w:uiPriority="62" w:unhideWhenUsed="0"/>
-    <w:lsdException w:name="Medium Shading 1 Accent 5" w:semiHidden="0" w:uiPriority="63" w:unhideWhenUsed="0"/>
-    <w:lsdException w:name="Medium Shading 2 Accent 5" w:semiHidden="0" w:uiPriority="64" w:unhideWhenUsed="0"/>
-    <w:lsdException w:name="Medium List 1 Accent 5" w:semiHidden="0" w:uiPriority="65" w:unhideWhenUsed="0"/>
-    <w:lsdException w:name="Medium List 2 Accent 5" w:semiHidden="0" w:uiPriority="66" w:unhideWhenUsed="0"/>
-    <w:lsdException w:name="Medium Grid 1 Accent 5" w:semiHidden="0" w:uiPriority="67" w:unhideWhenUsed="0"/>
-    <w:lsdException w:name="Medium Grid 2 Accent 5" w:semiHidden="0" w:uiPriority="68" w:unhideWhenUsed="0"/>
-    <w:lsdException w:name="Medium Grid 3 Accent 5" w:semiHidden="0" w:uiPriority="69" w:unhideWhenUsed="0"/>
-    <w:lsdException w:name="Dark List Accent 5" w:semiHidden="0" w:uiPriority="70" w:unhideWhenUsed="0"/>
-    <w:lsdException w:name="Colorful Shading Accent 5" w:semiHidden="0" w:uiPriority="71" w:unhideWhenUsed="0"/>
-    <w:lsdException w:name="Colorful List Accent 5" w:semiHidden="0" w:uiPriority="72" w:unhideWhenUsed="0"/>
-    <w:lsdException w:name="Colorful Grid Accent 5" w:semiHidden="0" w:uiPriority="73" w:unhideWhenUsed="0"/>
-    <w:lsdException w:name="Light Shading Accent 6" w:semiHidden="0" w:uiPriority="60" w:unhideWhenUsed="0"/>
-    <w:lsdException w:name="Light List Accent 6" w:semiHidden="0" w:uiPriority="61" w:unhideWhenUsed="0"/>
-    <w:lsdException w:name="Light Grid Accent 6" w:semiHidden="0" w:uiPriority="62" w:unhideWhenUsed="0"/>
-    <w:lsdException w:name="Medium Shading 1 Accent 6" w:semiHidden="0" w:uiPriority="63" w:unhideWhenUsed="0"/>
-    <w:lsdException w:name="Medium Shading 2 Accent 6" w:semiHidden="0" w:uiPriority="64" w:unhideWhenUsed="0"/>
-    <w:lsdException w:name="Medium List 1 Accent 6" w:semiHidden="0" w:uiPriority="65" w:unhideWhenUsed="0"/>
-    <w:lsdException w:name="Medium List 2 Accent 6" w:semiHidden="0" w:uiPriority="66" w:unhideWhenUsed="0"/>
-    <w:lsdException w:name="Medium Grid 1 Accent 6" w:semiHidden="0" w:uiPriority="67" w:unhideWhenUsed="0"/>
-    <w:lsdException w:name="Medium Grid 2 Accent 6" w:semiHidden="0" w:uiPriority="68" w:unhideWhenUsed="0"/>
-    <w:lsdException w:name="Medium Grid 3 Accent 6" w:semiHidden="0" w:uiPriority="69" w:unhideWhenUsed="0"/>
-    <w:lsdException w:name="Dark List Accent 6" w:semiHidden="0" w:uiPriority="70" w:unhideWhenUsed="0"/>
-    <w:lsdException w:name="Colorful Shading Accent 6" w:semiHidden="0" w:uiPriority="71" w:unhideWhenUsed="0"/>
-    <w:lsdException w:name="Colorful List Accent 6" w:semiHidden="0" w:uiPriority="72" w:unhideWhenUsed="0"/>
-    <w:lsdException w:name="Colorful Grid Accent 6" w:semiHidden="0" w:uiPriority="73" w:unhideWhenUsed="0"/>
-    <w:lsdException w:name="Subtle Emphasis" w:semiHidden="0" w:uiPriority="19" w:unhideWhenUsed="0" w:qFormat="1"/>
-    <w:lsdException w:name="Intense Emphasis" w:semiHidden="0" w:uiPriority="21" w:unhideWhenUsed="0" w:qFormat="1"/>
-    <w:lsdException w:name="Subtle Reference" w:semiHidden="0" w:uiPriority="31" w:unhideWhenUsed="0" w:qFormat="1"/>
-    <w:lsdException w:name="Intense Reference" w:semiHidden="0" w:uiPriority="32" w:unhideWhenUsed="0" w:qFormat="1"/>
-    <w:lsdException w:name="Book Title" w:semiHidden="0" w:uiPriority="33" w:unhideWhenUsed="0" w:qFormat="1"/>
-    <w:lsdException w:name="Bibliography" w:uiPriority="37"/>
-    <w:lsdException w:name="TOC Heading" w:semiHidden="0" w:uiPriority="39" w:unhideWhenUsed="0" w:qFormat="1"/>
+  <w:latentStyles w:defLockedState="0" w:defUIPriority="99" w:defSemiHidden="0" w:defUnhideWhenUsed="0" w:defQFormat="0" w:count="371">
+    <w:lsdException w:name="Normal" w:locked="1" w:uiPriority="0" w:qFormat="1"/>
+    <w:lsdException w:name="heading 1" w:locked="1" w:uiPriority="0" w:qFormat="1"/>
+    <w:lsdException w:name="heading 2" w:locked="1" w:uiPriority="0" w:qFormat="1"/>
+    <w:lsdException w:name="heading 3" w:locked="1" w:uiPriority="0" w:qFormat="1"/>
+    <w:lsdException w:name="heading 4" w:locked="1" w:uiPriority="0" w:qFormat="1"/>
+    <w:lsdException w:name="heading 5" w:locked="1" w:semiHidden="1" w:uiPriority="0" w:unhideWhenUsed="1" w:qFormat="1"/>
+    <w:lsdException w:name="heading 6" w:locked="1" w:semiHidden="1" w:uiPriority="0" w:unhideWhenUsed="1" w:qFormat="1"/>
+    <w:lsdException w:name="heading 7" w:locked="1" w:semiHidden="1" w:uiPriority="0" w:unhideWhenUsed="1" w:qFormat="1"/>
+    <w:lsdException w:name="heading 8" w:locked="1" w:semiHidden="1" w:uiPriority="0" w:unhideWhenUsed="1" w:qFormat="1"/>
+    <w:lsdException w:name="heading 9" w:locked="1" w:semiHidden="1" w:uiPriority="0" w:unhideWhenUsed="1" w:qFormat="1"/>
+    <w:lsdException w:name="index 1" w:semiHidden="1" w:unhideWhenUsed="1"/>
+    <w:lsdException w:name="index 2" w:semiHidden="1" w:unhideWhenUsed="1"/>
+    <w:lsdException w:name="index 3" w:semiHidden="1" w:unhideWhenUsed="1"/>
+    <w:lsdException w:name="index 4" w:semiHidden="1" w:unhideWhenUsed="1"/>
+    <w:lsdException w:name="index 5" w:semiHidden="1" w:unhideWhenUsed="1"/>
+    <w:lsdException w:name="index 6" w:semiHidden="1" w:unhideWhenUsed="1"/>
+    <w:lsdException w:name="index 7" w:semiHidden="1" w:unhideWhenUsed="1"/>
+    <w:lsdException w:name="index 8" w:semiHidden="1" w:unhideWhenUsed="1"/>
+    <w:lsdException w:name="index 9" w:semiHidden="1" w:unhideWhenUsed="1"/>
+    <w:lsdException w:name="toc 1" w:locked="1" w:uiPriority="0"/>
+    <w:lsdException w:name="toc 2" w:locked="1" w:uiPriority="0"/>
+    <w:lsdException w:name="toc 3" w:locked="1" w:uiPriority="0"/>
+    <w:lsdException w:name="toc 4" w:locked="1" w:uiPriority="0"/>
+    <w:lsdException w:name="toc 5" w:locked="1" w:uiPriority="0"/>
+    <w:lsdException w:name="toc 6" w:locked="1" w:uiPriority="0"/>
+    <w:lsdException w:name="toc 7" w:locked="1" w:uiPriority="0"/>
+    <w:lsdException w:name="toc 8" w:locked="1" w:uiPriority="0"/>
+    <w:lsdException w:name="toc 9" w:locked="1" w:uiPriority="0"/>
+    <w:lsdException w:name="Normal Indent" w:semiHidden="1" w:unhideWhenUsed="1"/>
+    <w:lsdException w:name="footnote text" w:semiHidden="1" w:unhideWhenUsed="1"/>
+    <w:lsdException w:name="annotation text" w:semiHidden="1" w:unhideWhenUsed="1"/>
+    <w:lsdException w:name="header" w:semiHidden="1" w:unhideWhenUsed="1"/>
+    <w:lsdException w:name="footer" w:semiHidden="1" w:unhideWhenUsed="1"/>
+    <w:lsdException w:name="index heading" w:semiHidden="1" w:unhideWhenUsed="1"/>
+    <w:lsdException w:name="caption" w:locked="1" w:uiPriority="0" w:qFormat="1"/>
+    <w:lsdException w:name="table of figures" w:semiHidden="1" w:unhideWhenUsed="1"/>
+    <w:lsdException w:name="envelope address" w:semiHidden="1" w:unhideWhenUsed="1"/>
+    <w:lsdException w:name="envelope return" w:semiHidden="1" w:unhideWhenUsed="1"/>
+    <w:lsdException w:name="footnote reference" w:semiHidden="1" w:unhideWhenUsed="1"/>
+    <w:lsdException w:name="annotation reference" w:semiHidden="1" w:unhideWhenUsed="1"/>
+    <w:lsdException w:name="line number" w:semiHidden="1" w:unhideWhenUsed="1"/>
+    <w:lsdException w:name="page number" w:semiHidden="1" w:unhideWhenUsed="1"/>
+    <w:lsdException w:name="endnote reference" w:semiHidden="1" w:unhideWhenUsed="1"/>
+    <w:lsdException w:name="endnote text" w:semiHidden="1" w:unhideWhenUsed="1"/>
+    <w:lsdException w:name="table of authorities" w:semiHidden="1" w:unhideWhenUsed="1"/>
+    <w:lsdException w:name="macro" w:semiHidden="1" w:unhideWhenUsed="1"/>
+    <w:lsdException w:name="toa heading" w:semiHidden="1" w:unhideWhenUsed="1"/>
+    <w:lsdException w:name="List" w:semiHidden="1" w:unhideWhenUsed="1"/>
+    <w:lsdException w:name="List Bullet" w:semiHidden="1" w:unhideWhenUsed="1"/>
+    <w:lsdException w:name="List Number" w:semiHidden="1" w:unhideWhenUsed="1"/>
+    <w:lsdException w:name="List 2" w:semiHidden="1" w:unhideWhenUsed="1"/>
+    <w:lsdException w:name="List 3" w:semiHidden="1" w:unhideWhenUsed="1"/>
+    <w:lsdException w:name="List 4" w:semiHidden="1" w:unhideWhenUsed="1"/>
+    <w:lsdException w:name="List 5" w:semiHidden="1" w:unhideWhenUsed="1"/>
+    <w:lsdException w:name="List Bullet 2" w:semiHidden="1" w:unhideWhenUsed="1"/>
+    <w:lsdException w:name="List Bullet 3" w:semiHidden="1" w:unhideWhenUsed="1"/>
+    <w:lsdException w:name="List Bullet 4" w:semiHidden="1" w:unhideWhenUsed="1"/>
+    <w:lsdException w:name="List Bullet 5" w:semiHidden="1" w:unhideWhenUsed="1"/>
+    <w:lsdException w:name="List Number 2" w:semiHidden="1" w:unhideWhenUsed="1"/>
+    <w:lsdException w:name="List Number 3" w:semiHidden="1" w:unhideWhenUsed="1"/>
+    <w:lsdException w:name="List Number 4" w:semiHidden="1" w:unhideWhenUsed="1"/>
+    <w:lsdException w:name="List Number 5" w:semiHidden="1" w:unhideWhenUsed="1"/>
+    <w:lsdException w:name="Title" w:locked="1" w:uiPriority="0" w:qFormat="1"/>
+    <w:lsdException w:name="Closing" w:semiHidden="1" w:unhideWhenUsed="1"/>
+    <w:lsdException w:name="Signature" w:semiHidden="1" w:unhideWhenUsed="1"/>
+    <w:lsdException w:name="Default Paragraph Font" w:locked="1" w:uiPriority="0"/>
+    <w:lsdException w:name="Body Text" w:semiHidden="1" w:unhideWhenUsed="1"/>
+    <w:lsdException w:name="Body Text Indent" w:semiHidden="1" w:unhideWhenUsed="1"/>
+    <w:lsdException w:name="List Continue" w:semiHidden="1" w:unhideWhenUsed="1"/>
+    <w:lsdException w:name="List Continue 2" w:semiHidden="1" w:unhideWhenUsed="1"/>
+    <w:lsdException w:name="List Continue 3" w:semiHidden="1" w:unhideWhenUsed="1"/>
+    <w:lsdException w:name="List Continue 4" w:semiHidden="1" w:unhideWhenUsed="1"/>
+    <w:lsdException w:name="List Continue 5" w:semiHidden="1" w:unhideWhenUsed="1"/>
+    <w:lsdException w:name="Message Header" w:semiHidden="1" w:unhideWhenUsed="1"/>
+    <w:lsdException w:name="Subtitle" w:locked="1" w:uiPriority="0" w:qFormat="1"/>
+    <w:lsdException w:name="Salutation" w:semiHidden="1" w:unhideWhenUsed="1"/>
+    <w:lsdException w:name="Date" w:semiHidden="1" w:unhideWhenUsed="1"/>
+    <w:lsdException w:name="Body Text First Indent" w:semiHidden="1" w:unhideWhenUsed="1"/>
+    <w:lsdException w:name="Body Text First Indent 2" w:semiHidden="1" w:unhideWhenUsed="1"/>
+    <w:lsdException w:name="Note Heading" w:semiHidden="1" w:unhideWhenUsed="1"/>
+    <w:lsdException w:name="Body Text 2" w:semiHidden="1" w:unhideWhenUsed="1"/>
+    <w:lsdException w:name="Body Text 3" w:semiHidden="1" w:unhideWhenUsed="1"/>
+    <w:lsdException w:name="Body Text Indent 2" w:semiHidden="1" w:unhideWhenUsed="1"/>
+    <w:lsdException w:name="Body Text Indent 3" w:semiHidden="1" w:unhideWhenUsed="1"/>
+    <w:lsdException w:name="Block Text" w:semiHidden="1" w:unhideWhenUsed="1"/>
+    <w:lsdException w:name="Hyperlink" w:semiHidden="1" w:unhideWhenUsed="1"/>
+    <w:lsdException w:name="FollowedHyperlink" w:semiHidden="1" w:unhideWhenUsed="1"/>
+    <w:lsdException w:name="Strong" w:locked="1" w:uiPriority="0" w:qFormat="1"/>
+    <w:lsdException w:name="Emphasis" w:locked="1" w:uiPriority="0" w:qFormat="1"/>
+    <w:lsdException w:name="Document Map" w:semiHidden="1" w:unhideWhenUsed="1"/>
+    <w:lsdException w:name="Plain Text" w:semiHidden="1" w:unhideWhenUsed="1"/>
+    <w:lsdException w:name="E-mail Signature" w:semiHidden="1" w:unhideWhenUsed="1"/>
+    <w:lsdException w:name="HTML Top of Form" w:semiHidden="1" w:unhideWhenUsed="1"/>
+    <w:lsdException w:name="HTML Bottom of Form" w:semiHidden="1" w:unhideWhenUsed="1"/>
+    <w:lsdException w:name="Normal (Web)" w:semiHidden="1" w:unhideWhenUsed="1"/>
+    <w:lsdException w:name="HTML Acronym" w:semiHidden="1" w:unhideWhenUsed="1"/>
+    <w:lsdException w:name="HTML Address" w:semiHidden="1" w:unhideWhenUsed="1"/>
+    <w:lsdException w:name="HTML Cite" w:semiHidden="1" w:unhideWhenUsed="1"/>
+    <w:lsdException w:name="HTML Code" w:semiHidden="1" w:unhideWhenUsed="1"/>
+    <w:lsdException w:name="HTML Definition" w:semiHidden="1" w:unhideWhenUsed="1"/>
+    <w:lsdException w:name="HTML Keyboard" w:semiHidden="1" w:unhideWhenUsed="1"/>
+    <w:lsdException w:name="HTML Preformatted" w:semiHidden="1" w:unhideWhenUsed="1"/>
+    <w:lsdException w:name="HTML Sample" w:semiHidden="1" w:unhideWhenUsed="1"/>
+    <w:lsdException w:name="HTML Typewriter" w:semiHidden="1" w:unhideWhenUsed="1"/>
+    <w:lsdException w:name="HTML Variable" w:semiHidden="1" w:unhideWhenUsed="1"/>
+    <w:lsdException w:name="Normal Table" w:semiHidden="1" w:unhideWhenUsed="1"/>
+    <w:lsdException w:name="annotation subject" w:semiHidden="1" w:unhideWhenUsed="1"/>
+    <w:lsdException w:name="No List" w:semiHidden="1" w:unhideWhenUsed="1"/>
+    <w:lsdException w:name="Outline List 1" w:semiHidden="1" w:unhideWhenUsed="1"/>
+    <w:lsdException w:name="Outline List 2" w:semiHidden="1" w:unhideWhenUsed="1"/>
+    <w:lsdException w:name="Outline List 3" w:semiHidden="1" w:unhideWhenUsed="1"/>
+    <w:lsdException w:name="Table Simple 1" w:semiHidden="1" w:unhideWhenUsed="1"/>
+    <w:lsdException w:name="Table Simple 2" w:semiHidden="1" w:unhideWhenUsed="1"/>
+    <w:lsdException w:name="Table Simple 3" w:semiHidden="1" w:unhideWhenUsed="1"/>
+    <w:lsdException w:name="Table Classic 1" w:semiHidden="1" w:unhideWhenUsed="1"/>
+    <w:lsdException w:name="Table Classic 2" w:semiHidden="1" w:unhideWhenUsed="1"/>
+    <w:lsdException w:name="Table Classic 3" w:semiHidden="1" w:unhideWhenUsed="1"/>
+    <w:lsdException w:name="Table Classic 4" w:semiHidden="1" w:unhideWhenUsed="1"/>
+    <w:lsdException w:name="Table Colorful 1" w:semiHidden="1" w:unhideWhenUsed="1"/>
+    <w:lsdException w:name="Table Colorful 2" w:semiHidden="1" w:unhideWhenUsed="1"/>
+    <w:lsdException w:name="Table Colorful 3" w:semiHidden="1" w:unhideWhenUsed="1"/>
+    <w:lsdException w:name="Table Columns 1" w:semiHidden="1" w:unhideWhenUsed="1"/>
+    <w:lsdException w:name="Table Columns 2" w:semiHidden="1" w:unhideWhenUsed="1"/>
+    <w:lsdException w:name="Table Columns 3" w:semiHidden="1" w:unhideWhenUsed="1"/>
+    <w:lsdException w:name="Table Columns 4" w:semiHidden="1" w:unhideWhenUsed="1"/>
+    <w:lsdException w:name="Table Columns 5" w:semiHidden="1" w:unhideWhenUsed="1"/>
+    <w:lsdException w:name="Table Grid 1" w:semiHidden="1" w:unhideWhenUsed="1"/>
+    <w:lsdException w:name="Table Grid 2" w:semiHidden="1" w:unhideWhenUsed="1"/>
+    <w:lsdException w:name="Table Grid 3" w:semiHidden="1" w:unhideWhenUsed="1"/>
+    <w:lsdException w:name="Table Grid 4" w:semiHidden="1" w:unhideWhenUsed="1"/>
+    <w:lsdException w:name="Table Grid 5" w:semiHidden="1" w:unhideWhenUsed="1"/>
+    <w:lsdException w:name="Table Grid 6" w:semiHidden="1" w:unhideWhenUsed="1"/>
+    <w:lsdException w:name="Table Grid 7" w:semiHidden="1" w:unhideWhenUsed="1"/>
+    <w:lsdException w:name="Table Grid 8" w:semiHidden="1" w:unhideWhenUsed="1"/>
+    <w:lsdException w:name="Table List 1" w:semiHidden="1" w:unhideWhenUsed="1"/>
+    <w:lsdException w:name="Table List 2" w:semiHidden="1" w:unhideWhenUsed="1"/>
+    <w:lsdException w:name="Table List 3" w:semiHidden="1" w:unhideWhenUsed="1"/>
+    <w:lsdException w:name="Table List 4" w:semiHidden="1" w:unhideWhenUsed="1"/>
+    <w:lsdException w:name="Table List 5" w:semiHidden="1" w:unhideWhenUsed="1"/>
+    <w:lsdException w:name="Table List 6" w:semiHidden="1" w:unhideWhenUsed="1"/>
+    <w:lsdException w:name="Table List 7" w:semiHidden="1" w:unhideWhenUsed="1"/>
+    <w:lsdException w:name="Table List 8" w:semiHidden="1" w:unhideWhenUsed="1"/>
+    <w:lsdException w:name="Table 3D effects 1" w:semiHidden="1" w:unhideWhenUsed="1"/>
+    <w:lsdException w:name="Table 3D effects 2" w:semiHidden="1" w:unhideWhenUsed="1"/>
+    <w:lsdException w:name="Table 3D effects 3" w:semiHidden="1" w:unhideWhenUsed="1"/>
+    <w:lsdException w:name="Table Contemporary" w:semiHidden="1" w:unhideWhenUsed="1"/>
+    <w:lsdException w:name="Table Elegant" w:semiHidden="1" w:unhideWhenUsed="1"/>
+    <w:lsdException w:name="Table Professional" w:semiHidden="1" w:unhideWhenUsed="1"/>
+    <w:lsdException w:name="Table Subtle 1" w:semiHidden="1" w:unhideWhenUsed="1"/>
+    <w:lsdException w:name="Table Subtle 2" w:semiHidden="1" w:unhideWhenUsed="1"/>
+    <w:lsdException w:name="Table Web 1" w:semiHidden="1" w:unhideWhenUsed="1"/>
+    <w:lsdException w:name="Table Web 2" w:semiHidden="1" w:unhideWhenUsed="1"/>
+    <w:lsdException w:name="Table Web 3" w:semiHidden="1" w:unhideWhenUsed="1"/>
+    <w:lsdException w:name="Balloon Text" w:semiHidden="1" w:unhideWhenUsed="1"/>
+    <w:lsdException w:name="Table Grid" w:locked="1" w:uiPriority="0"/>
+    <w:lsdException w:name="Table Theme" w:semiHidden="1" w:unhideWhenUsed="1"/>
+    <w:lsdException w:name="Placeholder Text" w:semiHidden="1"/>
+    <w:lsdException w:name="No Spacing" w:uiPriority="1" w:qFormat="1"/>
+    <w:lsdException w:name="Light Shading" w:uiPriority="60"/>
+    <w:lsdException w:name="Light List" w:uiPriority="61"/>
+    <w:lsdException w:name="Light Grid" w:uiPriority="62"/>
+    <w:lsdException w:name="Medium Shading 1" w:uiPriority="63"/>
+    <w:lsdException w:name="Medium Shading 2" w:uiPriority="64"/>
+    <w:lsdException w:name="Medium List 1" w:uiPriority="65"/>
+    <w:lsdException w:name="Medium List 2" w:uiPriority="66"/>
+    <w:lsdException w:name="Medium Grid 1" w:uiPriority="67"/>
+    <w:lsdException w:name="Medium Grid 2" w:uiPriority="68"/>
+    <w:lsdException w:name="Medium Grid 3" w:uiPriority="69"/>
+    <w:lsdException w:name="Dark List" w:uiPriority="70"/>
+    <w:lsdException w:name="Colorful Shading" w:uiPriority="71"/>
+    <w:lsdException w:name="Colorful List" w:uiPriority="72"/>
+    <w:lsdException w:name="Colorful Grid" w:uiPriority="73"/>
+    <w:lsdException w:name="Light Shading Accent 1" w:uiPriority="60"/>
+    <w:lsdException w:name="Light List Accent 1" w:uiPriority="61"/>
+    <w:lsdException w:name="Light Grid Accent 1" w:uiPriority="62"/>
+    <w:lsdException w:name="Medium Shading 1 Accent 1" w:uiPriority="63"/>
+    <w:lsdException w:name="Medium Shading 2 Accent 1" w:uiPriority="64"/>
+    <w:lsdException w:name="Medium List 1 Accent 1" w:uiPriority="65"/>
+    <w:lsdException w:name="Revision" w:semiHidden="1"/>
+    <w:lsdException w:name="List Paragraph" w:uiPriority="34" w:qFormat="1"/>
+    <w:lsdException w:name="Quote" w:uiPriority="29" w:qFormat="1"/>
+    <w:lsdException w:name="Intense Quote" w:uiPriority="30" w:qFormat="1"/>
+    <w:lsdException w:name="Medium List 2 Accent 1" w:uiPriority="66"/>
+    <w:lsdException w:name="Medium Grid 1 Accent 1" w:uiPriority="67"/>
+    <w:lsdException w:name="Medium Grid 2 Accent 1" w:uiPriority="68"/>
+    <w:lsdException w:name="Medium Grid 3 Accent 1" w:uiPriority="69"/>
+    <w:lsdException w:name="Dark List Accent 1" w:uiPriority="70"/>
+    <w:lsdException w:name="Colorful Shading Accent 1" w:uiPriority="71"/>
+    <w:lsdException w:name="Colorful List Accent 1" w:uiPriority="72"/>
+    <w:lsdException w:name="Colorful Grid Accent 1" w:uiPriority="73"/>
+    <w:lsdException w:name="Light Shading Accent 2" w:uiPriority="60"/>
+    <w:lsdException w:name="Light List Accent 2" w:uiPriority="61"/>
+    <w:lsdException w:name="Light Grid Accent 2" w:uiPriority="62"/>
+    <w:lsdException w:name="Medium Shading 1 Accent 2" w:uiPriority="63"/>
+    <w:lsdException w:name="Medium Shading 2 Accent 2" w:uiPriority="64"/>
+    <w:lsdException w:name="Medium List 1 Accent 2" w:uiPriority="65"/>
+    <w:lsdException w:name="Medium List 2 Accent 2" w:uiPriority="66"/>
+    <w:lsdException w:name="Medium Grid 1 Accent 2" w:uiPriority="67"/>
+    <w:lsdException w:name="Medium Grid 2 Accent 2" w:uiPriority="68"/>
+    <w:lsdException w:name="Medium Grid 3 Accent 2" w:uiPriority="69"/>
+    <w:lsdException w:name="Dark List Accent 2" w:uiPriority="70"/>
+    <w:lsdException w:name="Colorful Shading Accent 2" w:uiPriority="71"/>
+    <w:lsdException w:name="Colorful List Accent 2" w:uiPriority="72"/>
+    <w:lsdException w:name="Colorful Grid Accent 2" w:uiPriority="73"/>
+    <w:lsdException w:name="Light Shading Accent 3" w:uiPriority="60"/>
+    <w:lsdException w:name="Light List Accent 3" w:uiPriority="61"/>
+    <w:lsdException w:name="Light Grid Accent 3" w:uiPriority="62"/>
+    <w:lsdException w:name="Medium Shading 1 Accent 3" w:uiPriority="63"/>
+    <w:lsdException w:name="Medium Shading 2 Accent 3" w:uiPriority="64"/>
+    <w:lsdException w:name="Medium List 1 Accent 3" w:uiPriority="65"/>
+    <w:lsdException w:name="Medium List 2 Accent 3" w:uiPriority="66"/>
+    <w:lsdException w:name="Medium Grid 1 Accent 3" w:uiPriority="67"/>
+    <w:lsdException w:name="Medium Grid 2 Accent 3" w:uiPriority="68"/>
+    <w:lsdException w:name="Medium Grid 3 Accent 3" w:uiPriority="69"/>
+    <w:lsdException w:name="Dark List Accent 3" w:uiPriority="70"/>
+    <w:lsdException w:name="Colorful Shading Accent 3" w:uiPriority="71"/>
+    <w:lsdException w:name="Colorful List Accent 3" w:uiPriority="72"/>
+    <w:lsdException w:name="Colorful Grid Accent 3" w:uiPriority="73"/>
+    <w:lsdException w:name="Light Shading Accent 4" w:uiPriority="60"/>
+    <w:lsdException w:name="Light List Accent 4" w:uiPriority="61"/>
+    <w:lsdException w:name="Light Grid Accent 4" w:uiPriority="62"/>
+    <w:lsdException w:name="Medium Shading 1 Accent 4" w:uiPriority="63"/>
+    <w:lsdException w:name="Medium Shading 2 Accent 4" w:uiPriority="64"/>
+    <w:lsdException w:name="Medium List 1 Accent 4" w:uiPriority="65"/>
+    <w:lsdException w:name="Medium List 2 Accent 4" w:uiPriority="66"/>
+    <w:lsdException w:name="Medium Grid 1 Accent 4" w:uiPriority="67"/>
+    <w:lsdException w:name="Medium Grid 2 Accent 4" w:uiPriority="68"/>
+    <w:lsdException w:name="Medium Grid 3 Accent 4" w:uiPriority="69"/>
+    <w:lsdException w:name="Dark List Accent 4" w:uiPriority="70"/>
+    <w:lsdException w:name="Colorful Shading Accent 4" w:uiPriority="71"/>
+    <w:lsdException w:name="Colorful List Accent 4" w:uiPriority="72"/>
+    <w:lsdException w:name="Colorful Grid Accent 4" w:uiPriority="73"/>
+    <w:lsdException w:name="Light Shading Accent 5" w:uiPriority="60"/>
+    <w:lsdException w:name="Light List Accent 5" w:uiPriority="61"/>
+    <w:lsdException w:name="Light Grid Accent 5" w:uiPriority="62"/>
+    <w:lsdException w:name="Medium Shading 1 Accent 5" w:uiPriority="63"/>
+    <w:lsdException w:name="Medium Shading 2 Accent 5" w:uiPriority="64"/>
+    <w:lsdException w:name="Medium List 1 Accent 5" w:uiPriority="65"/>
+    <w:lsdException w:name="Medium List 2 Accent 5" w:uiPriority="66"/>
+    <w:lsdException w:name="Medium Grid 1 Accent 5" w:uiPriority="67"/>
+    <w:lsdException w:name="Medium Grid 2 Accent 5" w:uiPriority="68"/>
+    <w:lsdException w:name="Medium Grid 3 Accent 5" w:uiPriority="69"/>
+    <w:lsdException w:name="Dark List Accent 5" w:uiPriority="70"/>
+    <w:lsdException w:name="Colorful Shading Accent 5" w:uiPriority="71"/>
+    <w:lsdException w:name="Colorful List Accent 5" w:uiPriority="72"/>
+    <w:lsdException w:name="Colorful Grid Accent 5" w:uiPriority="73"/>
+    <w:lsdException w:name="Light Shading Accent 6" w:uiPriority="60"/>
+    <w:lsdException w:name="Light List Accent 6" w:uiPriority="61"/>
+    <w:lsdException w:name="Light Grid Accent 6" w:uiPriority="62"/>
+    <w:lsdException w:name="Medium Shading 1 Accent 6" w:uiPriority="63"/>
+    <w:lsdException w:name="Medium Shading 2 Accent 6" w:uiPriority="64"/>
+    <w:lsdException w:name="Medium List 1 Accent 6" w:uiPriority="65"/>
+    <w:lsdException w:name="Medium List 2 Accent 6" w:uiPriority="66"/>
+    <w:lsdException w:name="Medium Grid 1 Accent 6" w:uiPriority="67"/>
+    <w:lsdException w:name="Medium Grid 2 Accent 6" w:uiPriority="68"/>
+    <w:lsdException w:name="Medium Grid 3 Accent 6" w:uiPriority="69"/>
+    <w:lsdException w:name="Dark List Accent 6" w:uiPriority="70"/>
+    <w:lsdException w:name="Colorful Shading Accent 6" w:uiPriority="71"/>
+    <w:lsdException w:name="Colorful List Accent 6" w:uiPriority="72"/>
+    <w:lsdException w:name="Colorful Grid Accent 6" w:uiPriority="73"/>
+    <w:lsdException w:name="Subtle Emphasis" w:uiPriority="19" w:qFormat="1"/>
+    <w:lsdException w:name="Intense Emphasis" w:uiPriority="21" w:qFormat="1"/>
+    <w:lsdException w:name="Subtle Reference" w:uiPriority="31" w:qFormat="1"/>
+    <w:lsdException w:name="Intense Reference" w:uiPriority="32" w:qFormat="1"/>
+    <w:lsdException w:name="Book Title" w:uiPriority="33" w:qFormat="1"/>
+    <w:lsdException w:name="Bibliography" w:semiHidden="1" w:uiPriority="37" w:unhideWhenUsed="1"/>
+    <w:lsdException w:name="TOC Heading" w:uiPriority="39" w:qFormat="1"/>
+    <w:lsdException w:name="Plain Table 1" w:uiPriority="41"/>
+    <w:lsdException w:name="Plain Table 2" w:uiPriority="42"/>
+    <w:lsdException w:name="Plain Table 3" w:uiPriority="43"/>
+    <w:lsdException w:name="Plain Table 4" w:uiPriority="44"/>
+    <w:lsdException w:name="Plain Table 5" w:uiPriority="45"/>
+    <w:lsdException w:name="Grid Table Light" w:uiPriority="40"/>
+    <w:lsdException w:name="Grid Table 1 Light" w:uiPriority="46"/>
+    <w:lsdException w:name="Grid Table 2" w:uiPriority="47"/>
+    <w:lsdException w:name="Grid Table 3" w:uiPriority="48"/>
+    <w:lsdException w:name="Grid Table 4" w:uiPriority="49"/>
+    <w:lsdException w:name="Grid Table 5 Dark" w:uiPriority="50"/>
+    <w:lsdException w:name="Grid Table 6 Colorful" w:uiPriority="51"/>
+    <w:lsdException w:name="Grid Table 7 Colorful" w:uiPriority="52"/>
+    <w:lsdException w:name="Grid Table 1 Light Accent 1" w:uiPriority="46"/>
+    <w:lsdException w:name="Grid Table 2 Accent 1" w:uiPriority="47"/>
+    <w:lsdException w:name="Grid Table 3 Accent 1" w:uiPriority="48"/>
+    <w:lsdException w:name="Grid Table 4 Accent 1" w:uiPriority="49"/>
+    <w:lsdException w:name="Grid Table 5 Dark Accent 1" w:uiPriority="50"/>
+    <w:lsdException w:name="Grid Table 6 Colorful Accent 1" w:uiPriority="51"/>
+    <w:lsdException w:name="Grid Table 7 Colorful Accent 1" w:uiPriority="52"/>
+    <w:lsdException w:name="Grid Table 1 Light Accent 2" w:uiPriority="46"/>
+    <w:lsdException w:name="Grid Table 2 Accent 2" w:uiPriority="47"/>
+    <w:lsdException w:name="Grid Table 3 Accent 2" w:uiPriority="48"/>
+    <w:lsdException w:name="Grid Table 4 Accent 2" w:uiPriority="49"/>
+    <w:lsdException w:name="Grid Table 5 Dark Accent 2" w:uiPriority="50"/>
+    <w:lsdException w:name="Grid Table 6 Colorful Accent 2" w:uiPriority="51"/>
+    <w:lsdException w:name="Grid Table 7 Colorful Accent 2" w:uiPriority="52"/>
+    <w:lsdException w:name="Grid Table 1 Light Accent 3" w:uiPriority="46"/>
+    <w:lsdException w:name="Grid Table 2 Accent 3" w:uiPriority="47"/>
+    <w:lsdException w:name="Grid Table 3 Accent 3" w:uiPriority="48"/>
+    <w:lsdException w:name="Grid Table 4 Accent 3" w:uiPriority="49"/>
+    <w:lsdException w:name="Grid Table 5 Dark Accent 3" w:uiPriority="50"/>
+    <w:lsdException w:name="Grid Table 6 Colorful Accent 3" w:uiPriority="51"/>
+    <w:lsdException w:name="Grid Table 7 Colorful Accent 3" w:uiPriority="52"/>
+    <w:lsdException w:name="Grid Table 1 Light Accent 4" w:uiPriority="46"/>
+    <w:lsdException w:name="Grid Table 2 Accent 4" w:uiPriority="47"/>
+    <w:lsdException w:name="Grid Table 3 Accent 4" w:uiPriority="48"/>
+    <w:lsdException w:name="Grid Table 4 Accent 4" w:uiPriority="49"/>
+    <w:lsdException w:name="Grid Table 5 Dark Accent 4" w:uiPriority="50"/>
+    <w:lsdException w:name="Grid Table 6 Colorful Accent 4" w:uiPriority="51"/>
+    <w:lsdException w:name="Grid Table 7 Colorful Accent 4" w:uiPriority="52"/>
+    <w:lsdException w:name="Grid Table 1 Light Accent 5" w:uiPriority="46"/>
+    <w:lsdException w:name="Grid Table 2 Accent 5" w:uiPriority="47"/>
+    <w:lsdException w:name="Grid Table 3 Accent 5" w:uiPriority="48"/>
+    <w:lsdException w:name="Grid Table 4 Accent 5" w:uiPriority="49"/>
+    <w:lsdException w:name="Grid Table 5 Dark Accent 5" w:uiPriority="50"/>
+    <w:lsdException w:name="Grid Table 6 Colorful Accent 5" w:uiPriority="51"/>
+    <w:lsdException w:name="Grid Table 7 Colorful Accent 5" w:uiPriority="52"/>
+    <w:lsdException w:name="Grid Table 1 Light Accent 6" w:uiPriority="46"/>
+    <w:lsdException w:name="Grid Table 2 Accent 6" w:uiPriority="47"/>
+    <w:lsdException w:name="Grid Table 3 Accent 6" w:uiPriority="48"/>
+    <w:lsdException w:name="Grid Table 4 Accent 6" w:uiPriority="49"/>
+    <w:lsdException w:name="Grid Table 5 Dark Accent 6" w:uiPriority="50"/>
+    <w:lsdException w:name="Grid Table 6 Colorful Accent 6" w:uiPriority="51"/>
+    <w:lsdException w:name="Grid Table 7 Colorful Accent 6" w:uiPriority="52"/>
+    <w:lsdException w:name="List Table 1 Light" w:uiPriority="46"/>
+    <w:lsdException w:name="List Table 2" w:uiPriority="47"/>
+    <w:lsdException w:name="List Table 3" w:uiPriority="48"/>
+    <w:lsdException w:name="List Table 4" w:uiPriority="49"/>
+    <w:lsdException w:name="List Table 5 Dark" w:uiPriority="50"/>
+    <w:lsdException w:name="List Table 6 Colorful" w:uiPriority="51"/>
+    <w:lsdException w:name="List Table 7 Colorful" w:uiPriority="52"/>
+    <w:lsdException w:name="List Table 1 Light Accent 1" w:uiPriority="46"/>
+    <w:lsdException w:name="List Table 2 Accent 1" w:uiPriority="47"/>
+    <w:lsdException w:name="List Table 3 Accent 1" w:uiPriority="48"/>
+    <w:lsdException w:name="List Table 4 Accent 1" w:uiPriority="49"/>
+    <w:lsdException w:name="List Table 5 Dark Accent 1" w:uiPriority="50"/>
+    <w:lsdException w:name="List Table 6 Colorful Accent 1" w:uiPriority="51"/>
+    <w:lsdException w:name="List Table 7 Colorful Accent 1" w:uiPriority="52"/>
+    <w:lsdException w:name="List Table 1 Light Accent 2" w:uiPriority="46"/>
+    <w:lsdException w:name="List Table 2 Accent 2" w:uiPriority="47"/>
+    <w:lsdException w:name="List Table 3 Accent 2" w:uiPriority="48"/>
+    <w:lsdException w:name="List Table 4 Accent 2" w:uiPriority="49"/>
+    <w:lsdException w:name="List Table 5 Dark Accent 2" w:uiPriority="50"/>
+    <w:lsdException w:name="List Table 6 Colorful Accent 2" w:uiPriority="51"/>
+    <w:lsdException w:name="List Table 7 Colorful Accent 2" w:uiPriority="52"/>
+    <w:lsdException w:name="List Table 1 Light Accent 3" w:uiPriority="46"/>
+    <w:lsdException w:name="List Table 2 Accent 3" w:uiPriority="47"/>
+    <w:lsdException w:name="List Table 3 Accent 3" w:uiPriority="48"/>
+    <w:lsdException w:name="List Table 4 Accent 3" w:uiPriority="49"/>
+    <w:lsdException w:name="List Table 5 Dark Accent 3" w:uiPriority="50"/>
+    <w:lsdException w:name="List Table 6 Colorful Accent 3" w:uiPriority="51"/>
+    <w:lsdException w:name="List Table 7 Colorful Accent 3" w:uiPriority="52"/>
+    <w:lsdException w:name="List Table 1 Light Accent 4" w:uiPriority="46"/>
+    <w:lsdException w:name="List Table 2 Accent 4" w:uiPriority="47"/>
+    <w:lsdException w:name="List Table 3 Accent 4" w:uiPriority="48"/>
+    <w:lsdException w:name="List Table 4 Accent 4" w:uiPriority="49"/>
+    <w:lsdException w:name="List Table 5 Dark Accent 4" w:uiPriority="50"/>
+    <w:lsdException w:name="List Table 6 Colorful Accent 4" w:uiPriority="51"/>
+    <w:lsdException w:name="List Table 7 Colorful Accent 4" w:uiPriority="52"/>
+    <w:lsdException w:name="List Table 1 Light Accent 5" w:uiPriority="46"/>
+    <w:lsdException w:name="List Table 2 Accent 5" w:uiPriority="47"/>
+    <w:lsdException w:name="List Table 3 Accent 5" w:uiPriority="48"/>
+    <w:lsdException w:name="List Table 4 Accent 5" w:uiPriority="49"/>
+    <w:lsdException w:name="List Table 5 Dark Accent 5" w:uiPriority="50"/>
+    <w:lsdException w:name="List Table 6 Colorful Accent 5" w:uiPriority="51"/>
+    <w:lsdException w:name="List Table 7 Colorful Accent 5" w:uiPriority="52"/>
+    <w:lsdException w:name="List Table 1 Light Accent 6" w:uiPriority="46"/>
+    <w:lsdException w:name="List Table 2 Accent 6" w:uiPriority="47"/>
+    <w:lsdException w:name="List Table 3 Accent 6" w:uiPriority="48"/>
+    <w:lsdException w:name="List Table 4 Accent 6" w:uiPriority="49"/>
+    <w:lsdException w:name="List Table 5 Dark Accent 6" w:uiPriority="50"/>
+    <w:lsdException w:name="List Table 6 Colorful Accent 6" w:uiPriority="51"/>
+    <w:lsdException w:name="List Table 7 Colorful Accent 6" w:uiPriority="52"/>
   </w:latentStyles>
   <w:style w:type="paragraph" w:default="1" w:styleId="Normal">
     <w:name w:val="Normal"/>
@@ -3830,14 +4158,15 @@
     <w:rPr>
       <w:rFonts w:ascii="Arial" w:hAnsi="Arial"/>
       <w:sz w:val="24"/>
-      <w:lang w:eastAsia="en-US"/>
+      <w:szCs w:val="22"/>
+      <w:lang w:val="pt-BR" w:eastAsia="en-US"/>
     </w:rPr>
   </w:style>
-  <w:style w:type="paragraph" w:styleId="Heading1">
+  <w:style w:type="paragraph" w:styleId="Ttulo1">
     <w:name w:val="heading 1"/>
     <w:basedOn w:val="Normal"/>
     <w:next w:val="Normal"/>
-    <w:link w:val="Heading1Char"/>
+    <w:link w:val="Ttulo1Char"/>
     <w:uiPriority w:val="99"/>
     <w:qFormat/>
     <w:rsid w:val="003727CB"/>
@@ -3856,11 +4185,11 @@
       <w:szCs w:val="28"/>
     </w:rPr>
   </w:style>
-  <w:style w:type="paragraph" w:styleId="Heading2">
+  <w:style w:type="paragraph" w:styleId="Ttulo2">
     <w:name w:val="heading 2"/>
-    <w:basedOn w:val="Heading1"/>
+    <w:basedOn w:val="Ttulo1"/>
     <w:next w:val="Normal"/>
-    <w:link w:val="Heading2Char"/>
+    <w:link w:val="Ttulo2Char"/>
     <w:uiPriority w:val="99"/>
     <w:qFormat/>
     <w:rsid w:val="00494681"/>
@@ -3882,11 +4211,11 @@
       <w:lang w:eastAsia="ar-SA"/>
     </w:rPr>
   </w:style>
-  <w:style w:type="paragraph" w:styleId="Heading3">
+  <w:style w:type="paragraph" w:styleId="Ttulo3">
     <w:name w:val="heading 3"/>
     <w:basedOn w:val="Normal"/>
     <w:next w:val="Normal"/>
-    <w:link w:val="Heading3Char"/>
+    <w:link w:val="Ttulo3Char"/>
     <w:uiPriority w:val="99"/>
     <w:qFormat/>
     <w:rsid w:val="003727CB"/>
@@ -3903,11 +4232,11 @@
       <w:bCs/>
     </w:rPr>
   </w:style>
-  <w:style w:type="paragraph" w:styleId="Heading4">
+  <w:style w:type="paragraph" w:styleId="Ttulo4">
     <w:name w:val="heading 4"/>
     <w:basedOn w:val="Normal"/>
     <w:next w:val="Normal"/>
-    <w:link w:val="Heading4Char"/>
+    <w:link w:val="Ttulo4Char"/>
     <w:uiPriority w:val="99"/>
     <w:qFormat/>
     <w:rsid w:val="00494681"/>
@@ -3927,17 +4256,17 @@
       <w:color w:val="4F81BD"/>
     </w:rPr>
   </w:style>
-  <w:style w:type="character" w:default="1" w:styleId="DefaultParagraphFont">
+  <w:style w:type="character" w:default="1" w:styleId="Fontepargpadro">
     <w:name w:val="Default Paragraph Font"/>
-    <w:uiPriority w:val="99"/>
+    <w:uiPriority w:val="1"/>
     <w:semiHidden/>
+    <w:unhideWhenUsed/>
   </w:style>
-  <w:style w:type="table" w:default="1" w:styleId="TableNormal">
+  <w:style w:type="table" w:default="1" w:styleId="Tabelanormal">
     <w:name w:val="Normal Table"/>
     <w:uiPriority w:val="99"/>
     <w:semiHidden/>
     <w:unhideWhenUsed/>
-    <w:qFormat/>
     <w:tblPr>
       <w:tblInd w:w="0" w:type="dxa"/>
       <w:tblCellMar>
@@ -3948,16 +4277,15 @@
       </w:tblCellMar>
     </w:tblPr>
   </w:style>
-  <w:style w:type="numbering" w:default="1" w:styleId="NoList">
+  <w:style w:type="numbering" w:default="1" w:styleId="Semlista">
     <w:name w:val="No List"/>
     <w:uiPriority w:val="99"/>
     <w:semiHidden/>
     <w:unhideWhenUsed/>
   </w:style>
-  <w:style w:type="character" w:customStyle="1" w:styleId="Heading1Char">
-    <w:name w:val="Heading 1 Char"/>
-    <w:basedOn w:val="DefaultParagraphFont"/>
-    <w:link w:val="Heading1"/>
+  <w:style w:type="character" w:customStyle="1" w:styleId="Ttulo1Char">
+    <w:name w:val="Título 1 Char"/>
+    <w:link w:val="Ttulo1"/>
     <w:uiPriority w:val="99"/>
     <w:locked/>
     <w:rsid w:val="003727CB"/>
@@ -3970,10 +4298,9 @@
       <w:szCs w:val="28"/>
     </w:rPr>
   </w:style>
-  <w:style w:type="character" w:customStyle="1" w:styleId="Heading2Char">
-    <w:name w:val="Heading 2 Char"/>
-    <w:basedOn w:val="DefaultParagraphFont"/>
-    <w:link w:val="Heading2"/>
+  <w:style w:type="character" w:customStyle="1" w:styleId="Ttulo2Char">
+    <w:name w:val="Título 2 Char"/>
+    <w:link w:val="Ttulo2"/>
     <w:uiPriority w:val="99"/>
     <w:locked/>
     <w:rsid w:val="00494681"/>
@@ -3987,10 +4314,9 @@
       <w:lang w:eastAsia="ar-SA" w:bidi="ar-SA"/>
     </w:rPr>
   </w:style>
-  <w:style w:type="character" w:customStyle="1" w:styleId="Heading3Char">
-    <w:name w:val="Heading 3 Char"/>
-    <w:basedOn w:val="DefaultParagraphFont"/>
-    <w:link w:val="Heading3"/>
+  <w:style w:type="character" w:customStyle="1" w:styleId="Ttulo3Char">
+    <w:name w:val="Título 3 Char"/>
+    <w:link w:val="Ttulo3"/>
     <w:uiPriority w:val="99"/>
     <w:locked/>
     <w:rsid w:val="003727CB"/>
@@ -4001,10 +4327,9 @@
       <w:sz w:val="24"/>
     </w:rPr>
   </w:style>
-  <w:style w:type="character" w:customStyle="1" w:styleId="Heading4Char">
-    <w:name w:val="Heading 4 Char"/>
-    <w:basedOn w:val="DefaultParagraphFont"/>
-    <w:link w:val="Heading4"/>
+  <w:style w:type="character" w:customStyle="1" w:styleId="Ttulo4Char">
+    <w:name w:val="Título 4 Char"/>
+    <w:link w:val="Ttulo4"/>
     <w:uiPriority w:val="99"/>
     <w:locked/>
     <w:rsid w:val="00494681"/>
@@ -4018,7 +4343,7 @@
       <w:sz w:val="24"/>
     </w:rPr>
   </w:style>
-  <w:style w:type="paragraph" w:styleId="NoSpacing">
+  <w:style w:type="paragraph" w:styleId="SemEspaamento">
     <w:name w:val="No Spacing"/>
     <w:aliases w:val="Capa"/>
     <w:next w:val="Normal"/>
@@ -4035,14 +4360,13 @@
       <w:b/>
       <w:caps/>
       <w:sz w:val="24"/>
-      <w:szCs w:val="20"/>
-      <w:lang w:eastAsia="ar-SA"/>
+      <w:lang w:val="pt-BR" w:eastAsia="ar-SA"/>
     </w:rPr>
   </w:style>
-  <w:style w:type="paragraph" w:styleId="Header">
+  <w:style w:type="paragraph" w:styleId="Cabealho">
     <w:name w:val="header"/>
     <w:basedOn w:val="Normal"/>
-    <w:link w:val="HeaderChar"/>
+    <w:link w:val="CabealhoChar"/>
     <w:uiPriority w:val="99"/>
     <w:rsid w:val="00F629C7"/>
     <w:pPr>
@@ -4053,10 +4377,9 @@
       <w:spacing w:line="240" w:lineRule="auto"/>
     </w:pPr>
   </w:style>
-  <w:style w:type="character" w:customStyle="1" w:styleId="HeaderChar">
-    <w:name w:val="Header Char"/>
-    <w:basedOn w:val="DefaultParagraphFont"/>
-    <w:link w:val="Header"/>
+  <w:style w:type="character" w:customStyle="1" w:styleId="CabealhoChar">
+    <w:name w:val="Cabeçalho Char"/>
+    <w:link w:val="Cabealho"/>
     <w:uiPriority w:val="99"/>
     <w:locked/>
     <w:rsid w:val="00F629C7"/>
@@ -4064,10 +4387,10 @@
       <w:rFonts w:cs="Times New Roman"/>
     </w:rPr>
   </w:style>
-  <w:style w:type="paragraph" w:styleId="Footer">
+  <w:style w:type="paragraph" w:styleId="Rodap">
     <w:name w:val="footer"/>
     <w:basedOn w:val="Normal"/>
-    <w:link w:val="FooterChar"/>
+    <w:link w:val="RodapChar"/>
     <w:uiPriority w:val="99"/>
     <w:rsid w:val="00F629C7"/>
     <w:pPr>
@@ -4078,10 +4401,9 @@
       <w:spacing w:line="240" w:lineRule="auto"/>
     </w:pPr>
   </w:style>
-  <w:style w:type="character" w:customStyle="1" w:styleId="FooterChar">
-    <w:name w:val="Footer Char"/>
-    <w:basedOn w:val="DefaultParagraphFont"/>
-    <w:link w:val="Footer"/>
+  <w:style w:type="character" w:customStyle="1" w:styleId="RodapChar">
+    <w:name w:val="Rodapé Char"/>
+    <w:link w:val="Rodap"/>
     <w:uiPriority w:val="99"/>
     <w:locked/>
     <w:rsid w:val="00F629C7"/>
@@ -4091,7 +4413,6 @@
   </w:style>
   <w:style w:type="character" w:styleId="Hyperlink">
     <w:name w:val="Hyperlink"/>
-    <w:basedOn w:val="DefaultParagraphFont"/>
     <w:uiPriority w:val="99"/>
     <w:rsid w:val="002C4A86"/>
     <w:rPr>
@@ -4100,7 +4421,7 @@
       <w:u w:val="none"/>
     </w:rPr>
   </w:style>
-  <w:style w:type="paragraph" w:styleId="TOC1">
+  <w:style w:type="paragraph" w:styleId="Sumrio1">
     <w:name w:val="toc 1"/>
     <w:basedOn w:val="Normal"/>
     <w:uiPriority w:val="99"/>
@@ -4123,9 +4444,9 @@
       <w:lang w:eastAsia="ar-SA"/>
     </w:rPr>
   </w:style>
-  <w:style w:type="paragraph" w:styleId="TOC2">
+  <w:style w:type="paragraph" w:styleId="Sumrio2">
     <w:name w:val="toc 2"/>
-    <w:basedOn w:val="TOC1"/>
+    <w:basedOn w:val="Sumrio1"/>
     <w:uiPriority w:val="99"/>
     <w:rsid w:val="00C05C0A"/>
     <w:pPr>
@@ -4136,9 +4457,9 @@
       <w:szCs w:val="22"/>
     </w:rPr>
   </w:style>
-  <w:style w:type="paragraph" w:styleId="TOC3">
+  <w:style w:type="paragraph" w:styleId="Sumrio3">
     <w:name w:val="toc 3"/>
-    <w:basedOn w:val="TOC2"/>
+    <w:basedOn w:val="Sumrio2"/>
     <w:uiPriority w:val="99"/>
     <w:rsid w:val="00C05C0A"/>
     <w:pPr>
@@ -4150,7 +4471,7 @@
       <w:szCs w:val="20"/>
     </w:rPr>
   </w:style>
-  <w:style w:type="paragraph" w:styleId="ListParagraph">
+  <w:style w:type="paragraph" w:styleId="PargrafodaLista">
     <w:name w:val="List Paragraph"/>
     <w:basedOn w:val="Normal"/>
     <w:uiPriority w:val="99"/>
@@ -4201,10 +4522,10 @@
       <w:lang w:eastAsia="ar-SA"/>
     </w:rPr>
   </w:style>
-  <w:style w:type="paragraph" w:styleId="BalloonText">
+  <w:style w:type="paragraph" w:styleId="Textodebalo">
     <w:name w:val="Balloon Text"/>
     <w:basedOn w:val="Normal"/>
-    <w:link w:val="BalloonTextChar"/>
+    <w:link w:val="TextodebaloChar"/>
     <w:uiPriority w:val="99"/>
     <w:semiHidden/>
     <w:rsid w:val="00930C2C"/>
@@ -4217,10 +4538,9 @@
       <w:szCs w:val="16"/>
     </w:rPr>
   </w:style>
-  <w:style w:type="character" w:customStyle="1" w:styleId="BalloonTextChar">
-    <w:name w:val="Balloon Text Char"/>
-    <w:basedOn w:val="DefaultParagraphFont"/>
-    <w:link w:val="BalloonText"/>
+  <w:style w:type="character" w:customStyle="1" w:styleId="TextodebaloChar">
+    <w:name w:val="Texto de balão Char"/>
+    <w:link w:val="Textodebalo"/>
     <w:uiPriority w:val="99"/>
     <w:semiHidden/>
     <w:locked/>
@@ -4254,7 +4574,6 @@
   </w:style>
   <w:style w:type="character" w:customStyle="1" w:styleId="apple-style-span">
     <w:name w:val="apple-style-span"/>
-    <w:basedOn w:val="DefaultParagraphFont"/>
     <w:uiPriority w:val="99"/>
     <w:rsid w:val="00753F60"/>
     <w:rPr>
@@ -4263,7 +4582,6 @@
   </w:style>
   <w:style w:type="character" w:customStyle="1" w:styleId="apple-converted-space">
     <w:name w:val="apple-converted-space"/>
-    <w:basedOn w:val="DefaultParagraphFont"/>
     <w:uiPriority w:val="99"/>
     <w:rsid w:val="00753F60"/>
     <w:rPr>
@@ -4272,7 +4590,6 @@
   </w:style>
   <w:style w:type="character" w:customStyle="1" w:styleId="arial121">
     <w:name w:val="arial121"/>
-    <w:basedOn w:val="DefaultParagraphFont"/>
     <w:uiPriority w:val="99"/>
     <w:rsid w:val="00940C99"/>
     <w:rPr>
@@ -4317,8 +4634,7 @@
       <w:rFonts w:ascii="Arial" w:eastAsia="Times New Roman" w:hAnsi="Arial"/>
       <w:b/>
       <w:sz w:val="24"/>
-      <w:szCs w:val="20"/>
-      <w:lang w:eastAsia="ar-SA"/>
+      <w:lang w:val="pt-BR" w:eastAsia="ar-SA"/>
     </w:rPr>
   </w:style>
   <w:style w:type="paragraph" w:customStyle="1" w:styleId="Agradecimentos">
@@ -4333,13 +4649,12 @@
     <w:rPr>
       <w:rFonts w:ascii="Arial" w:eastAsia="Times New Roman" w:hAnsi="Arial"/>
       <w:sz w:val="24"/>
-      <w:szCs w:val="20"/>
-      <w:lang w:eastAsia="ar-SA"/>
+      <w:lang w:val="pt-BR" w:eastAsia="ar-SA"/>
     </w:rPr>
   </w:style>
-  <w:style w:type="paragraph" w:styleId="TOCHeading">
+  <w:style w:type="paragraph" w:styleId="CabealhodoSumrio">
     <w:name w:val="TOC Heading"/>
-    <w:basedOn w:val="Heading1"/>
+    <w:basedOn w:val="Ttulo1"/>
     <w:next w:val="Normal"/>
     <w:uiPriority w:val="99"/>
     <w:qFormat/>
@@ -4352,7 +4667,7 @@
       <w:lang w:eastAsia="pt-BR"/>
     </w:rPr>
   </w:style>
-  <w:style w:type="paragraph" w:styleId="Caption">
+  <w:style w:type="paragraph" w:styleId="Legenda">
     <w:name w:val="caption"/>
     <w:basedOn w:val="Normal"/>
     <w:next w:val="Normal"/>
@@ -4372,7 +4687,7 @@
   </w:style>
   <w:style w:type="paragraph" w:customStyle="1" w:styleId="Graficos">
     <w:name w:val="Graficos"/>
-    <w:basedOn w:val="Caption"/>
+    <w:basedOn w:val="Legenda"/>
     <w:uiPriority w:val="99"/>
     <w:rsid w:val="005C2D92"/>
     <w:pPr>
@@ -4394,12 +4709,11 @@
     <w:rPr>
       <w:rFonts w:ascii="Arial" w:hAnsi="Arial"/>
       <w:bCs/>
-      <w:sz w:val="20"/>
       <w:szCs w:val="18"/>
-      <w:lang w:eastAsia="en-US"/>
+      <w:lang w:val="pt-BR" w:eastAsia="en-US"/>
     </w:rPr>
   </w:style>
-  <w:style w:type="paragraph" w:styleId="TableofFigures">
+  <w:style w:type="paragraph" w:styleId="ndicedeilustraes">
     <w:name w:val="table of figures"/>
     <w:basedOn w:val="Normal"/>
     <w:next w:val="Normal"/>
@@ -4435,7 +4749,7 @@
       <w:sz w:val="20"/>
     </w:rPr>
   </w:style>
-  <w:style w:type="paragraph" w:styleId="Bibliography">
+  <w:style w:type="paragraph" w:styleId="Bibliografia">
     <w:name w:val="Bibliography"/>
     <w:basedOn w:val="Normal"/>
     <w:next w:val="Normal"/>
@@ -4444,24 +4758,18 @@
   </w:style>
   <w:style w:type="character" w:customStyle="1" w:styleId="freebirdformeditorviewresponsessummaryquestiontitle">
     <w:name w:val="freebirdformeditorviewresponsessummaryquestiontitle"/>
-    <w:basedOn w:val="DefaultParagraphFont"/>
     <w:uiPriority w:val="99"/>
     <w:rsid w:val="00121951"/>
     <w:rPr>
       <w:rFonts w:cs="Times New Roman"/>
     </w:rPr>
   </w:style>
-  <w:style w:type="table" w:styleId="TableGrid">
+  <w:style w:type="table" w:styleId="Tabelacomgrade">
     <w:name w:val="Table Grid"/>
-    <w:basedOn w:val="TableNormal"/>
+    <w:basedOn w:val="Tabelanormal"/>
     <w:uiPriority w:val="99"/>
     <w:rsid w:val="00121951"/>
-    <w:rPr>
-      <w:sz w:val="20"/>
-      <w:szCs w:val="20"/>
-    </w:rPr>
     <w:tblPr>
-      <w:tblInd w:w="0" w:type="dxa"/>
       <w:tblBorders>
         <w:top w:val="single" w:sz="4" w:space="0" w:color="auto"/>
         <w:left w:val="single" w:sz="4" w:space="0" w:color="auto"/>
@@ -4470,17 +4778,10 @@
         <w:insideH w:val="single" w:sz="4" w:space="0" w:color="auto"/>
         <w:insideV w:val="single" w:sz="4" w:space="0" w:color="auto"/>
       </w:tblBorders>
-      <w:tblCellMar>
-        <w:top w:w="0" w:type="dxa"/>
-        <w:left w:w="108" w:type="dxa"/>
-        <w:bottom w:w="0" w:type="dxa"/>
-        <w:right w:w="108" w:type="dxa"/>
-      </w:tblCellMar>
     </w:tblPr>
   </w:style>
-  <w:style w:type="character" w:styleId="Emphasis">
+  <w:style w:type="character" w:styleId="nfase">
     <w:name w:val="Emphasis"/>
-    <w:basedOn w:val="DefaultParagraphFont"/>
     <w:uiPriority w:val="99"/>
     <w:qFormat/>
     <w:rsid w:val="00336F1A"/>
@@ -4490,7 +4791,7 @@
       <w:iCs/>
     </w:rPr>
   </w:style>
-  <w:style w:type="paragraph" w:styleId="Index1">
+  <w:style w:type="paragraph" w:styleId="Remissivo1">
     <w:name w:val="index 1"/>
     <w:basedOn w:val="Normal"/>
     <w:next w:val="Normal"/>
@@ -4503,10 +4804,10 @@
       <w:ind w:left="240" w:hanging="240"/>
     </w:pPr>
   </w:style>
-  <w:style w:type="paragraph" w:styleId="HTMLPreformatted">
+  <w:style w:type="paragraph" w:styleId="Pr-formataoHTML">
     <w:name w:val="HTML Preformatted"/>
     <w:basedOn w:val="Normal"/>
-    <w:link w:val="HTMLPreformattedChar"/>
+    <w:link w:val="Pr-formataoHTMLChar"/>
     <w:uiPriority w:val="99"/>
     <w:semiHidden/>
     <w:rsid w:val="00421460"/>
@@ -4539,10 +4840,9 @@
       <w:lang w:eastAsia="pt-BR"/>
     </w:rPr>
   </w:style>
-  <w:style w:type="character" w:customStyle="1" w:styleId="HTMLPreformattedChar">
-    <w:name w:val="HTML Preformatted Char"/>
-    <w:basedOn w:val="DefaultParagraphFont"/>
-    <w:link w:val="HTMLPreformatted"/>
+  <w:style w:type="character" w:customStyle="1" w:styleId="Pr-formataoHTMLChar">
+    <w:name w:val="Pré-formatação HTML Char"/>
+    <w:link w:val="Pr-formataoHTML"/>
     <w:uiPriority w:val="99"/>
     <w:semiHidden/>
     <w:locked/>
@@ -4629,10 +4929,10 @@
       <w:color w:val="000000"/>
       <w:sz w:val="24"/>
       <w:szCs w:val="24"/>
-      <w:lang w:eastAsia="pt-BR"/>
+      <w:lang w:val="pt-BR" w:eastAsia="pt-BR"/>
     </w:rPr>
   </w:style>
-  <w:style w:type="paragraph" w:styleId="TOC5">
+  <w:style w:type="paragraph" w:styleId="Sumrio5">
     <w:name w:val="toc 5"/>
     <w:basedOn w:val="Normal"/>
     <w:next w:val="Normal"/>

</xml_diff>